<commit_message>
rapport presque ok il manque la partie resultat et performance
</commit_message>
<xml_diff>
--- a/[Option Résolution des problèmes Backtrack]Rapport_FARDILHA_PILLIE.docx
+++ b/[Option Résolution des problèmes Backtrack]Rapport_FARDILHA_PILLIE.docx
@@ -95,10 +95,7 @@
         <w:t xml:space="preserve"> – Raphaël PILLIE</w:t>
       </w:r>
     </w:p>
-    <w:p>
-      <w:bookmarkStart w:id="0" w:name="_GoBack"/>
-      <w:bookmarkEnd w:id="0"/>
-    </w:p>
+    <w:p/>
     <w:p>
       <w:pPr>
         <w:jc w:val="center"/>
@@ -366,15 +363,30 @@
         </w:rPr>
       </w:pPr>
       <w:r>
+        <w:rPr>
+          <w:b w:val="0"/>
+          <w:bCs w:val="0"/>
+          <w:caps w:val="0"/>
+        </w:rPr>
         <w:fldChar w:fldCharType="begin"/>
       </w:r>
       <w:r>
-        <w:instrText xml:space="preserve"> TOC \h \z \t "Citation intense;1" </w:instrText>
-      </w:r>
-      <w:r>
+        <w:rPr>
+          <w:b w:val="0"/>
+          <w:bCs w:val="0"/>
+          <w:caps w:val="0"/>
+        </w:rPr>
+        <w:instrText xml:space="preserve"> TOC \o "1-3" \h \z \t "Citation intense;1" </w:instrText>
+      </w:r>
+      <w:r>
+        <w:rPr>
+          <w:b w:val="0"/>
+          <w:bCs w:val="0"/>
+          <w:caps w:val="0"/>
+        </w:rPr>
         <w:fldChar w:fldCharType="separate"/>
       </w:r>
-      <w:hyperlink w:anchor="_Toc388372495" w:history="1">
+      <w:hyperlink w:anchor="_Toc388516134" w:history="1">
         <w:r>
           <w:rPr>
             <w:rStyle w:val="Lienhypertexte"/>
@@ -401,7 +413,7 @@
             <w:noProof/>
             <w:webHidden/>
           </w:rPr>
-          <w:instrText xml:space="preserve"> PAGEREF _Toc388372495 \h </w:instrText>
+          <w:instrText xml:space="preserve"> PAGEREF _Toc388516134 \h </w:instrText>
         </w:r>
         <w:r>
           <w:rPr>
@@ -448,13 +460,13 @@
           <w:lang w:eastAsia="fr-FR"/>
         </w:rPr>
       </w:pPr>
-      <w:hyperlink w:anchor="_Toc388372496" w:history="1">
+      <w:hyperlink w:anchor="_Toc388516135" w:history="1">
         <w:r>
           <w:rPr>
             <w:rStyle w:val="Lienhypertexte"/>
             <w:noProof/>
           </w:rPr>
-          <w:t>I –</w:t>
+          <w:t>I – Structure du projet</w:t>
         </w:r>
         <w:r>
           <w:rPr>
@@ -475,7 +487,7 @@
             <w:noProof/>
             <w:webHidden/>
           </w:rPr>
-          <w:instrText xml:space="preserve"> PAGEREF _Toc388372496 \h </w:instrText>
+          <w:instrText xml:space="preserve"> PAGEREF _Toc388516135 \h </w:instrText>
         </w:r>
         <w:r>
           <w:rPr>
@@ -522,13 +534,13 @@
           <w:lang w:eastAsia="fr-FR"/>
         </w:rPr>
       </w:pPr>
-      <w:hyperlink w:anchor="_Toc388372497" w:history="1">
+      <w:hyperlink w:anchor="_Toc388516136" w:history="1">
         <w:r>
           <w:rPr>
             <w:rStyle w:val="Lienhypertexte"/>
             <w:noProof/>
           </w:rPr>
-          <w:t>II –</w:t>
+          <w:t>II – Présentation de l’application</w:t>
         </w:r>
         <w:r>
           <w:rPr>
@@ -549,7 +561,7 @@
             <w:noProof/>
             <w:webHidden/>
           </w:rPr>
-          <w:instrText xml:space="preserve"> PAGEREF _Toc388372497 \h </w:instrText>
+          <w:instrText xml:space="preserve"> PAGEREF _Toc388516136 \h </w:instrText>
         </w:r>
         <w:r>
           <w:rPr>
@@ -569,7 +581,7 @@
             <w:noProof/>
             <w:webHidden/>
           </w:rPr>
-          <w:t>3</w:t>
+          <w:t>4</w:t>
         </w:r>
         <w:r>
           <w:rPr>
@@ -596,13 +608,13 @@
           <w:lang w:eastAsia="fr-FR"/>
         </w:rPr>
       </w:pPr>
-      <w:hyperlink w:anchor="_Toc388372498" w:history="1">
+      <w:hyperlink w:anchor="_Toc388516137" w:history="1">
         <w:r>
           <w:rPr>
             <w:rStyle w:val="Lienhypertexte"/>
             <w:noProof/>
           </w:rPr>
-          <w:t>III –</w:t>
+          <w:t>III – Algorithme de résolution</w:t>
         </w:r>
         <w:r>
           <w:rPr>
@@ -623,7 +635,7 @@
             <w:noProof/>
             <w:webHidden/>
           </w:rPr>
-          <w:instrText xml:space="preserve"> PAGEREF _Toc388372498 \h </w:instrText>
+          <w:instrText xml:space="preserve"> PAGEREF _Toc388516137 \h </w:instrText>
         </w:r>
         <w:r>
           <w:rPr>
@@ -643,12 +655,423 @@
             <w:noProof/>
             <w:webHidden/>
           </w:rPr>
-          <w:t>3</w:t>
-        </w:r>
-        <w:r>
-          <w:rPr>
-            <w:noProof/>
-            <w:webHidden/>
+          <w:t>8</w:t>
+        </w:r>
+        <w:r>
+          <w:rPr>
+            <w:noProof/>
+            <w:webHidden/>
+          </w:rPr>
+          <w:fldChar w:fldCharType="end"/>
+        </w:r>
+      </w:hyperlink>
+    </w:p>
+    <w:p>
+      <w:pPr>
+        <w:pStyle w:val="TM2"/>
+        <w:rPr>
+          <w:rFonts w:eastAsiaTheme="minorEastAsia"/>
+          <w:noProof/>
+          <w:color w:val="000000" w:themeColor="text1"/>
+          <w:u w:val="single"/>
+          <w:lang w:eastAsia="fr-FR"/>
+        </w:rPr>
+      </w:pPr>
+      <w:hyperlink w:anchor="_Toc388516138" w:history="1">
+        <w:r>
+          <w:rPr>
+            <w:rStyle w:val="Lienhypertexte"/>
+            <w:noProof/>
+            <w:color w:val="000000" w:themeColor="text1"/>
+          </w:rPr>
+          <w:t>1)</w:t>
+        </w:r>
+        <w:r>
+          <w:rPr>
+            <w:rFonts w:eastAsiaTheme="minorEastAsia"/>
+            <w:noProof/>
+            <w:color w:val="000000" w:themeColor="text1"/>
+            <w:u w:val="single"/>
+            <w:lang w:eastAsia="fr-FR"/>
+          </w:rPr>
+          <w:tab/>
+        </w:r>
+        <w:r>
+          <w:rPr>
+            <w:rStyle w:val="Lienhypertexte"/>
+            <w:noProof/>
+            <w:color w:val="000000" w:themeColor="text1"/>
+          </w:rPr>
+          <w:t>Arc-consistency</w:t>
+        </w:r>
+        <w:bookmarkStart w:id="0" w:name="_GoBack"/>
+        <w:bookmarkEnd w:id="0"/>
+        <w:r>
+          <w:rPr>
+            <w:noProof/>
+            <w:webHidden/>
+            <w:color w:val="000000" w:themeColor="text1"/>
+            <w:u w:val="single"/>
+          </w:rPr>
+          <w:tab/>
+        </w:r>
+        <w:r>
+          <w:rPr>
+            <w:noProof/>
+            <w:webHidden/>
+            <w:color w:val="000000" w:themeColor="text1"/>
+            <w:u w:val="single"/>
+          </w:rPr>
+          <w:fldChar w:fldCharType="begin"/>
+        </w:r>
+        <w:r>
+          <w:rPr>
+            <w:noProof/>
+            <w:webHidden/>
+            <w:color w:val="000000" w:themeColor="text1"/>
+            <w:u w:val="single"/>
+          </w:rPr>
+          <w:instrText xml:space="preserve"> PAGEREF _Toc388516138 \h </w:instrText>
+        </w:r>
+        <w:r>
+          <w:rPr>
+            <w:noProof/>
+            <w:webHidden/>
+            <w:color w:val="000000" w:themeColor="text1"/>
+            <w:u w:val="single"/>
+          </w:rPr>
+        </w:r>
+        <w:r>
+          <w:rPr>
+            <w:noProof/>
+            <w:webHidden/>
+            <w:color w:val="000000" w:themeColor="text1"/>
+            <w:u w:val="single"/>
+          </w:rPr>
+          <w:fldChar w:fldCharType="separate"/>
+        </w:r>
+        <w:r>
+          <w:rPr>
+            <w:noProof/>
+            <w:webHidden/>
+            <w:color w:val="000000" w:themeColor="text1"/>
+            <w:u w:val="single"/>
+          </w:rPr>
+          <w:t>8</w:t>
+        </w:r>
+        <w:r>
+          <w:rPr>
+            <w:noProof/>
+            <w:webHidden/>
+            <w:color w:val="000000" w:themeColor="text1"/>
+            <w:u w:val="single"/>
+          </w:rPr>
+          <w:fldChar w:fldCharType="end"/>
+        </w:r>
+      </w:hyperlink>
+    </w:p>
+    <w:p>
+      <w:pPr>
+        <w:pStyle w:val="TM2"/>
+        <w:rPr>
+          <w:rFonts w:eastAsiaTheme="minorEastAsia"/>
+          <w:noProof/>
+          <w:color w:val="000000" w:themeColor="text1"/>
+          <w:u w:val="single"/>
+          <w:lang w:eastAsia="fr-FR"/>
+        </w:rPr>
+      </w:pPr>
+      <w:hyperlink w:anchor="_Toc388516139" w:history="1">
+        <w:r>
+          <w:rPr>
+            <w:rStyle w:val="Lienhypertexte"/>
+            <w:noProof/>
+            <w:color w:val="000000" w:themeColor="text1"/>
+          </w:rPr>
+          <w:t>2)</w:t>
+        </w:r>
+        <w:r>
+          <w:rPr>
+            <w:rFonts w:eastAsiaTheme="minorEastAsia"/>
+            <w:noProof/>
+            <w:color w:val="000000" w:themeColor="text1"/>
+            <w:u w:val="single"/>
+            <w:lang w:eastAsia="fr-FR"/>
+          </w:rPr>
+          <w:tab/>
+        </w:r>
+        <w:r>
+          <w:rPr>
+            <w:rStyle w:val="Lienhypertexte"/>
+            <w:noProof/>
+            <w:color w:val="000000" w:themeColor="text1"/>
+          </w:rPr>
+          <w:t>solver:</w:t>
+        </w:r>
+        <w:r>
+          <w:rPr>
+            <w:noProof/>
+            <w:webHidden/>
+            <w:color w:val="000000" w:themeColor="text1"/>
+            <w:u w:val="single"/>
+          </w:rPr>
+          <w:tab/>
+        </w:r>
+        <w:r>
+          <w:rPr>
+            <w:noProof/>
+            <w:webHidden/>
+            <w:color w:val="000000" w:themeColor="text1"/>
+            <w:u w:val="single"/>
+          </w:rPr>
+          <w:fldChar w:fldCharType="begin"/>
+        </w:r>
+        <w:r>
+          <w:rPr>
+            <w:noProof/>
+            <w:webHidden/>
+            <w:color w:val="000000" w:themeColor="text1"/>
+            <w:u w:val="single"/>
+          </w:rPr>
+          <w:instrText xml:space="preserve"> PAGEREF _Toc388516139 \h </w:instrText>
+        </w:r>
+        <w:r>
+          <w:rPr>
+            <w:noProof/>
+            <w:webHidden/>
+            <w:color w:val="000000" w:themeColor="text1"/>
+            <w:u w:val="single"/>
+          </w:rPr>
+        </w:r>
+        <w:r>
+          <w:rPr>
+            <w:noProof/>
+            <w:webHidden/>
+            <w:color w:val="000000" w:themeColor="text1"/>
+            <w:u w:val="single"/>
+          </w:rPr>
+          <w:fldChar w:fldCharType="separate"/>
+        </w:r>
+        <w:r>
+          <w:rPr>
+            <w:noProof/>
+            <w:webHidden/>
+            <w:color w:val="000000" w:themeColor="text1"/>
+            <w:u w:val="single"/>
+          </w:rPr>
+          <w:t>8</w:t>
+        </w:r>
+        <w:r>
+          <w:rPr>
+            <w:noProof/>
+            <w:webHidden/>
+            <w:color w:val="000000" w:themeColor="text1"/>
+            <w:u w:val="single"/>
+          </w:rPr>
+          <w:fldChar w:fldCharType="end"/>
+        </w:r>
+      </w:hyperlink>
+    </w:p>
+    <w:p>
+      <w:pPr>
+        <w:pStyle w:val="TM2"/>
+        <w:rPr>
+          <w:rFonts w:eastAsiaTheme="minorEastAsia"/>
+          <w:noProof/>
+          <w:color w:val="000000" w:themeColor="text1"/>
+          <w:u w:val="single"/>
+          <w:lang w:eastAsia="fr-FR"/>
+        </w:rPr>
+      </w:pPr>
+      <w:hyperlink w:anchor="_Toc388516140" w:history="1">
+        <w:r>
+          <w:rPr>
+            <w:rStyle w:val="Lienhypertexte"/>
+            <w:noProof/>
+            <w:color w:val="000000" w:themeColor="text1"/>
+          </w:rPr>
+          <w:t>3)</w:t>
+        </w:r>
+        <w:r>
+          <w:rPr>
+            <w:rFonts w:eastAsiaTheme="minorEastAsia"/>
+            <w:noProof/>
+            <w:color w:val="000000" w:themeColor="text1"/>
+            <w:u w:val="single"/>
+            <w:lang w:eastAsia="fr-FR"/>
+          </w:rPr>
+          <w:tab/>
+        </w:r>
+        <w:r>
+          <w:rPr>
+            <w:rStyle w:val="Lienhypertexte"/>
+            <w:noProof/>
+            <w:color w:val="000000" w:themeColor="text1"/>
+          </w:rPr>
+          <w:t>forward checking:</w:t>
+        </w:r>
+        <w:r>
+          <w:rPr>
+            <w:noProof/>
+            <w:webHidden/>
+            <w:color w:val="000000" w:themeColor="text1"/>
+            <w:u w:val="single"/>
+          </w:rPr>
+          <w:tab/>
+        </w:r>
+        <w:r>
+          <w:rPr>
+            <w:noProof/>
+            <w:webHidden/>
+            <w:color w:val="000000" w:themeColor="text1"/>
+            <w:u w:val="single"/>
+          </w:rPr>
+          <w:fldChar w:fldCharType="begin"/>
+        </w:r>
+        <w:r>
+          <w:rPr>
+            <w:noProof/>
+            <w:webHidden/>
+            <w:color w:val="000000" w:themeColor="text1"/>
+            <w:u w:val="single"/>
+          </w:rPr>
+          <w:instrText xml:space="preserve"> PAGEREF _Toc388516140 \h </w:instrText>
+        </w:r>
+        <w:r>
+          <w:rPr>
+            <w:noProof/>
+            <w:webHidden/>
+            <w:color w:val="000000" w:themeColor="text1"/>
+            <w:u w:val="single"/>
+          </w:rPr>
+        </w:r>
+        <w:r>
+          <w:rPr>
+            <w:noProof/>
+            <w:webHidden/>
+            <w:color w:val="000000" w:themeColor="text1"/>
+            <w:u w:val="single"/>
+          </w:rPr>
+          <w:fldChar w:fldCharType="separate"/>
+        </w:r>
+        <w:r>
+          <w:rPr>
+            <w:noProof/>
+            <w:webHidden/>
+            <w:color w:val="000000" w:themeColor="text1"/>
+            <w:u w:val="single"/>
+          </w:rPr>
+          <w:t>8</w:t>
+        </w:r>
+        <w:r>
+          <w:rPr>
+            <w:noProof/>
+            <w:webHidden/>
+            <w:color w:val="000000" w:themeColor="text1"/>
+            <w:u w:val="single"/>
+          </w:rPr>
+          <w:fldChar w:fldCharType="end"/>
+        </w:r>
+      </w:hyperlink>
+    </w:p>
+    <w:p>
+      <w:pPr>
+        <w:pStyle w:val="TM2"/>
+        <w:spacing w:line="240" w:lineRule="auto"/>
+        <w:rPr>
+          <w:rFonts w:eastAsiaTheme="minorEastAsia"/>
+          <w:noProof/>
+          <w:color w:val="000000" w:themeColor="text1"/>
+          <w:u w:val="single"/>
+          <w:lang w:eastAsia="fr-FR"/>
+        </w:rPr>
+      </w:pPr>
+      <w:hyperlink w:anchor="_Toc388516141" w:history="1">
+        <w:r>
+          <w:rPr>
+            <w:rStyle w:val="Lienhypertexte"/>
+            <w:noProof/>
+            <w:color w:val="000000" w:themeColor="text1"/>
+          </w:rPr>
+          <w:t>4)</w:t>
+        </w:r>
+        <w:r>
+          <w:rPr>
+            <w:rFonts w:eastAsiaTheme="minorEastAsia"/>
+            <w:noProof/>
+            <w:color w:val="000000" w:themeColor="text1"/>
+            <w:u w:val="single"/>
+            <w:lang w:eastAsia="fr-FR"/>
+          </w:rPr>
+          <w:tab/>
+        </w:r>
+        <w:r>
+          <w:rPr>
+            <w:rStyle w:val="Lienhypertexte"/>
+            <w:noProof/>
+            <w:color w:val="000000" w:themeColor="text1"/>
+          </w:rPr>
+          <w:t>Test &amp; Generate :</w:t>
+        </w:r>
+        <w:r>
+          <w:rPr>
+            <w:noProof/>
+            <w:webHidden/>
+            <w:color w:val="000000" w:themeColor="text1"/>
+            <w:u w:val="single"/>
+          </w:rPr>
+          <w:tab/>
+        </w:r>
+        <w:r>
+          <w:rPr>
+            <w:noProof/>
+            <w:webHidden/>
+            <w:color w:val="000000" w:themeColor="text1"/>
+            <w:u w:val="single"/>
+          </w:rPr>
+          <w:fldChar w:fldCharType="begin"/>
+        </w:r>
+        <w:r>
+          <w:rPr>
+            <w:noProof/>
+            <w:webHidden/>
+            <w:color w:val="000000" w:themeColor="text1"/>
+            <w:u w:val="single"/>
+          </w:rPr>
+          <w:instrText xml:space="preserve"> PAGEREF _Toc388516141 \h </w:instrText>
+        </w:r>
+        <w:r>
+          <w:rPr>
+            <w:noProof/>
+            <w:webHidden/>
+            <w:color w:val="000000" w:themeColor="text1"/>
+            <w:u w:val="single"/>
+          </w:rPr>
+        </w:r>
+        <w:r>
+          <w:rPr>
+            <w:noProof/>
+            <w:webHidden/>
+            <w:color w:val="000000" w:themeColor="text1"/>
+            <w:u w:val="single"/>
+          </w:rPr>
+          <w:fldChar w:fldCharType="separate"/>
+        </w:r>
+        <w:r>
+          <w:rPr>
+            <w:noProof/>
+            <w:webHidden/>
+            <w:color w:val="000000" w:themeColor="text1"/>
+            <w:u w:val="single"/>
+          </w:rPr>
+          <w:t>8</w:t>
+        </w:r>
+        <w:r>
+          <w:rPr>
+            <w:noProof/>
+            <w:webHidden/>
+            <w:color w:val="000000" w:themeColor="text1"/>
+            <w:u w:val="single"/>
           </w:rPr>
           <w:fldChar w:fldCharType="end"/>
         </w:r>
@@ -670,12 +1093,160 @@
           <w:lang w:eastAsia="fr-FR"/>
         </w:rPr>
       </w:pPr>
-      <w:hyperlink w:anchor="_Toc388372499" w:history="1">
+      <w:hyperlink w:anchor="_Toc388516142" w:history="1">
         <w:r>
           <w:rPr>
             <w:rStyle w:val="Lienhypertexte"/>
             <w:noProof/>
           </w:rPr>
+          <w:t>IV – Résultats &amp; performances</w:t>
+        </w:r>
+        <w:r>
+          <w:rPr>
+            <w:noProof/>
+            <w:webHidden/>
+          </w:rPr>
+          <w:tab/>
+        </w:r>
+        <w:r>
+          <w:rPr>
+            <w:noProof/>
+            <w:webHidden/>
+          </w:rPr>
+          <w:fldChar w:fldCharType="begin"/>
+        </w:r>
+        <w:r>
+          <w:rPr>
+            <w:noProof/>
+            <w:webHidden/>
+          </w:rPr>
+          <w:instrText xml:space="preserve"> PAGEREF _Toc388516142 \h </w:instrText>
+        </w:r>
+        <w:r>
+          <w:rPr>
+            <w:noProof/>
+            <w:webHidden/>
+          </w:rPr>
+        </w:r>
+        <w:r>
+          <w:rPr>
+            <w:noProof/>
+            <w:webHidden/>
+          </w:rPr>
+          <w:fldChar w:fldCharType="separate"/>
+        </w:r>
+        <w:r>
+          <w:rPr>
+            <w:noProof/>
+            <w:webHidden/>
+          </w:rPr>
+          <w:t>8</w:t>
+        </w:r>
+        <w:r>
+          <w:rPr>
+            <w:noProof/>
+            <w:webHidden/>
+          </w:rPr>
+          <w:fldChar w:fldCharType="end"/>
+        </w:r>
+      </w:hyperlink>
+    </w:p>
+    <w:p>
+      <w:pPr>
+        <w:pStyle w:val="TM1"/>
+        <w:tabs>
+          <w:tab w:val="right" w:pos="9062"/>
+        </w:tabs>
+        <w:rPr>
+          <w:rFonts w:eastAsiaTheme="minorEastAsia"/>
+          <w:b w:val="0"/>
+          <w:bCs w:val="0"/>
+          <w:caps w:val="0"/>
+          <w:noProof/>
+          <w:u w:val="none"/>
+          <w:lang w:eastAsia="fr-FR"/>
+        </w:rPr>
+      </w:pPr>
+      <w:hyperlink w:anchor="_Toc388516143" w:history="1">
+        <w:r>
+          <w:rPr>
+            <w:rStyle w:val="Lienhypertexte"/>
+            <w:noProof/>
+          </w:rPr>
+          <w:t>V – Extensions</w:t>
+        </w:r>
+        <w:r>
+          <w:rPr>
+            <w:noProof/>
+            <w:webHidden/>
+          </w:rPr>
+          <w:tab/>
+        </w:r>
+        <w:r>
+          <w:rPr>
+            <w:noProof/>
+            <w:webHidden/>
+          </w:rPr>
+          <w:fldChar w:fldCharType="begin"/>
+        </w:r>
+        <w:r>
+          <w:rPr>
+            <w:noProof/>
+            <w:webHidden/>
+          </w:rPr>
+          <w:instrText xml:space="preserve"> PAGEREF _Toc388516143 \h </w:instrText>
+        </w:r>
+        <w:r>
+          <w:rPr>
+            <w:noProof/>
+            <w:webHidden/>
+          </w:rPr>
+        </w:r>
+        <w:r>
+          <w:rPr>
+            <w:noProof/>
+            <w:webHidden/>
+          </w:rPr>
+          <w:fldChar w:fldCharType="separate"/>
+        </w:r>
+        <w:r>
+          <w:rPr>
+            <w:noProof/>
+            <w:webHidden/>
+          </w:rPr>
+          <w:t>9</w:t>
+        </w:r>
+        <w:r>
+          <w:rPr>
+            <w:noProof/>
+            <w:webHidden/>
+          </w:rPr>
+          <w:fldChar w:fldCharType="end"/>
+        </w:r>
+      </w:hyperlink>
+    </w:p>
+    <w:p>
+      <w:pPr>
+        <w:pStyle w:val="TM1"/>
+        <w:tabs>
+          <w:tab w:val="right" w:pos="9062"/>
+        </w:tabs>
+        <w:rPr>
+          <w:rFonts w:eastAsiaTheme="minorEastAsia"/>
+          <w:b w:val="0"/>
+          <w:bCs w:val="0"/>
+          <w:caps w:val="0"/>
+          <w:noProof/>
+          <w:u w:val="none"/>
+          <w:lang w:eastAsia="fr-FR"/>
+        </w:rPr>
+      </w:pPr>
+      <w:hyperlink w:anchor="_Toc388516144" w:history="1">
+        <w:r>
+          <w:rPr>
+            <w:rStyle w:val="Lienhypertexte"/>
+            <w:noProof/>
+          </w:rPr>
           <w:t>Conclusion</w:t>
         </w:r>
         <w:r>
@@ -697,7 +1268,7 @@
             <w:noProof/>
             <w:webHidden/>
           </w:rPr>
-          <w:instrText xml:space="preserve"> PAGEREF _Toc388372499 \h </w:instrText>
+          <w:instrText xml:space="preserve"> PAGEREF _Toc388516144 \h </w:instrText>
         </w:r>
         <w:r>
           <w:rPr>
@@ -717,7 +1288,7 @@
             <w:noProof/>
             <w:webHidden/>
           </w:rPr>
-          <w:t>3</w:t>
+          <w:t>9</w:t>
         </w:r>
         <w:r>
           <w:rPr>
@@ -730,6 +1301,12 @@
     </w:p>
     <w:p>
       <w:r>
+        <w:rPr>
+          <w:b/>
+          <w:bCs/>
+          <w:caps/>
+          <w:u w:val="single"/>
+        </w:rPr>
         <w:fldChar w:fldCharType="end"/>
       </w:r>
     </w:p>
@@ -751,13 +1328,62 @@
       <w:pPr>
         <w:pStyle w:val="Citationintense"/>
         <w:ind w:left="567"/>
-      </w:pPr>
-      <w:bookmarkStart w:id="1" w:name="_Toc388372495"/>
-      <w:r>
+        <w:rPr>
+          <w:i w:val="0"/>
+          <w:sz w:val="24"/>
+          <w:szCs w:val="24"/>
+        </w:rPr>
+      </w:pPr>
+      <w:bookmarkStart w:id="1" w:name="_Toc388479830"/>
+      <w:bookmarkStart w:id="2" w:name="_Toc388516134"/>
+      <w:r>
+        <w:rPr>
+          <w:i w:val="0"/>
+          <w:sz w:val="24"/>
+          <w:szCs w:val="24"/>
+        </w:rPr>
         <w:lastRenderedPageBreak/>
         <w:t>Introduction</w:t>
       </w:r>
       <w:bookmarkEnd w:id="1"/>
+      <w:bookmarkEnd w:id="2"/>
+    </w:p>
+    <w:p>
+      <w:pPr>
+        <w:spacing w:after="0"/>
+      </w:pPr>
+      <w:r>
+        <w:t xml:space="preserve">Le master 1 informatique d’Angers propose deux options à choisir parmi quatre propositions. Pour cette première option, nous avons choisi la résolution de problèmes. </w:t>
+      </w:r>
+    </w:p>
+    <w:p>
+      <w:r>
+        <w:t xml:space="preserve">Ainsi, suite au cours qui nous a été donné, nous avons mis en place </w:t>
+      </w:r>
+      <w:r>
+        <w:t>des</w:t>
+      </w:r>
+      <w:r>
+        <w:t xml:space="preserve"> algorithme</w:t>
+      </w:r>
+      <w:r>
+        <w:t>s</w:t>
+      </w:r>
+      <w:r>
+        <w:t xml:space="preserve"> permettant de résoudre </w:t>
+      </w:r>
+      <w:r>
+        <w:t>des</w:t>
+      </w:r>
+      <w:r>
+        <w:t xml:space="preserve"> problème</w:t>
+      </w:r>
+      <w:r>
+        <w:t>s : nous avons créé un solveur</w:t>
+      </w:r>
+      <w:r>
+        <w:t>.</w:t>
+      </w:r>
     </w:p>
     <w:p/>
     <w:p>
@@ -766,30 +1392,183 @@
         <w:ind w:left="567"/>
         <w:rPr>
           <w:i w:val="0"/>
-        </w:rPr>
-      </w:pPr>
-      <w:bookmarkStart w:id="2" w:name="_Toc388372496"/>
+          <w:sz w:val="24"/>
+          <w:szCs w:val="24"/>
+        </w:rPr>
+      </w:pPr>
+      <w:bookmarkStart w:id="3" w:name="_Toc388479831"/>
+      <w:bookmarkStart w:id="4" w:name="_Toc388516135"/>
       <w:r>
         <w:rPr>
           <w:i w:val="0"/>
-        </w:rPr>
-        <w:t>I –</w:t>
-      </w:r>
-      <w:bookmarkEnd w:id="2"/>
-      <w:r>
-        <w:rPr>
-          <w:i w:val="0"/>
-        </w:rPr>
-        <w:t xml:space="preserve"> </w:t>
+          <w:sz w:val="24"/>
+          <w:szCs w:val="24"/>
+        </w:rPr>
+        <w:t>I – Structure du projet</w:t>
+      </w:r>
+      <w:bookmarkEnd w:id="3"/>
+      <w:bookmarkEnd w:id="4"/>
+    </w:p>
+    <w:p>
+      <w:r>
+        <w:t>Afin de répondre le mieux possible au sujet, nous sommes passés par une phase d’analyse afin de définir une structure propre pour ce projet. En effet, nous avons découpé l’ensemble du code pour sépa</w:t>
+      </w:r>
+      <w:r>
+        <w:t>rer la partie algorithme</w:t>
+      </w:r>
+      <w:r>
+        <w:t xml:space="preserve"> de la partie </w:t>
+      </w:r>
+      <w:r>
+        <w:t xml:space="preserve">modèle de donnée, </w:t>
+      </w:r>
+      <w:r>
+        <w:t>interf</w:t>
+      </w:r>
+      <w:r>
+        <w:t>ace graphique, exceptions ou encore tests unitaires</w:t>
+      </w:r>
+      <w:r>
+        <w:t xml:space="preserve"> : </w:t>
       </w:r>
     </w:p>
     <w:p>
       <w:pPr>
         <w:pStyle w:val="Paragraphedeliste"/>
-      </w:pPr>
-      <w:r>
-        <w:t xml:space="preserve"> </w:t>
-      </w:r>
+        <w:jc w:val="center"/>
+        <w:rPr>
+          <w:noProof/>
+          <w:lang w:eastAsia="fr-FR"/>
+        </w:rPr>
+      </w:pPr>
+    </w:p>
+    <w:p>
+      <w:pPr>
+        <w:pStyle w:val="Paragraphedeliste"/>
+        <w:jc w:val="center"/>
+      </w:pPr>
+      <w:r>
+        <w:rPr>
+          <w:noProof/>
+          <w:lang w:eastAsia="fr-FR"/>
+        </w:rPr>
+        <w:drawing>
+          <wp:inline distT="0" distB="0" distL="0" distR="0" wp14:anchorId="2296A8EA" wp14:editId="08DAD9F9">
+            <wp:extent cx="2934335" cy="4433570"/>
+            <wp:effectExtent l="76200" t="76200" r="132715" b="138430"/>
+            <wp:docPr id="6" name="Image 6" descr="E:\Mickael\Download\documents-export-2014-05-21\Capture du 2014-05-21 23_21_52.png"/>
+            <wp:cNvGraphicFramePr>
+              <a:graphicFrameLocks xmlns:a="http://schemas.openxmlformats.org/drawingml/2006/main" noChangeAspect="1"/>
+            </wp:cNvGraphicFramePr>
+            <a:graphic xmlns:a="http://schemas.openxmlformats.org/drawingml/2006/main">
+              <a:graphicData uri="http://schemas.openxmlformats.org/drawingml/2006/picture">
+                <pic:pic xmlns:pic="http://schemas.openxmlformats.org/drawingml/2006/picture">
+                  <pic:nvPicPr>
+                    <pic:cNvPr id="0" name="Picture 1" descr="E:\Mickael\Download\documents-export-2014-05-21\Capture du 2014-05-21 23_21_52.png"/>
+                    <pic:cNvPicPr>
+                      <a:picLocks noChangeAspect="1" noChangeArrowheads="1"/>
+                    </pic:cNvPicPr>
+                  </pic:nvPicPr>
+                  <pic:blipFill>
+                    <a:blip r:embed="rId11">
+                      <a:extLst>
+                        <a:ext uri="{28A0092B-C50C-407E-A947-70E740481C1C}">
+                          <a14:useLocalDpi xmlns:a14="http://schemas.microsoft.com/office/drawing/2010/main" val="0"/>
+                        </a:ext>
+                      </a:extLst>
+                    </a:blip>
+                    <a:srcRect/>
+                    <a:stretch>
+                      <a:fillRect/>
+                    </a:stretch>
+                  </pic:blipFill>
+                  <pic:spPr bwMode="auto">
+                    <a:xfrm>
+                      <a:off x="0" y="0"/>
+                      <a:ext cx="2934335" cy="4433570"/>
+                    </a:xfrm>
+                    <a:prstGeom prst="rect">
+                      <a:avLst/>
+                    </a:prstGeom>
+                    <a:ln w="38100" cap="sq">
+                      <a:solidFill>
+                        <a:srgbClr val="000000"/>
+                      </a:solidFill>
+                      <a:prstDash val="solid"/>
+                      <a:miter lim="800000"/>
+                    </a:ln>
+                    <a:effectLst>
+                      <a:outerShdw blurRad="50800" dist="38100" dir="2700000" algn="tl" rotWithShape="0">
+                        <a:srgbClr val="000000">
+                          <a:alpha val="43000"/>
+                        </a:srgbClr>
+                      </a:outerShdw>
+                    </a:effectLst>
+                  </pic:spPr>
+                </pic:pic>
+              </a:graphicData>
+            </a:graphic>
+          </wp:inline>
+        </w:drawing>
+      </w:r>
+    </w:p>
+    <w:p>
+      <w:pPr>
+        <w:pStyle w:val="Paragraphedeliste"/>
+      </w:pPr>
+    </w:p>
+    <w:p>
+      <w:pPr>
+        <w:spacing w:after="0"/>
+      </w:pPr>
+      <w:r>
+        <w:t>Suite à notre analyse préliminaire, nous avons décidé de mettre en place un certain nombre d’objets nous permettant de mettre en œuvre le plus efficacement possible notre projet. Tout d’abord, nous avons créé l’objet domaine, disposant d’une borne inférieur et supérieur.</w:t>
+      </w:r>
+    </w:p>
+    <w:p>
+      <w:pPr>
+        <w:spacing w:after="0"/>
+      </w:pPr>
+      <w:r>
+        <w:lastRenderedPageBreak/>
+        <w:t xml:space="preserve">Puis, nous avons mis en place la classe variable, possédant un nom, une valeur, une liste de domaine et un booléen nous permettant de savoir si </w:t>
+      </w:r>
+      <w:r>
+        <w:t>cet</w:t>
+      </w:r>
+      <w:r>
+        <w:t xml:space="preserve"> objet a été instancié. </w:t>
+      </w:r>
+    </w:p>
+    <w:p>
+      <w:pPr>
+        <w:spacing w:after="0"/>
+      </w:pPr>
+      <w:r>
+        <w:t>Ensuite, nous avons défini un opérateur, qui représente un opérateur booléen et qui ne contient que sa représentation graphique.</w:t>
+      </w:r>
+    </w:p>
+    <w:p>
+      <w:pPr>
+        <w:spacing w:after="0"/>
+      </w:pPr>
+      <w:r>
+        <w:t>Enfin, nous avons créé l’objet contrainte (qui correspond à une contrainte binaire). Celui-ci contient deux variables et l’opérateur qui lui correspond.</w:t>
+      </w:r>
+    </w:p>
+    <w:p>
+      <w:pPr>
+        <w:spacing w:after="0"/>
+      </w:pPr>
+      <w:r>
+        <w:t>Nous avons mis en place cela de façon à ce que seul un opérateur sache comment réduire les domaines des variables (car la réduction se fait en fonction de l’opérateur). C’est pourquoi la classe opérateur est une énumération, et que chaque élément de l’énumération surcharge une fonction permettant de réduire les domaines d’une variable. De plus, chaque élément de l’énumération implémente également une méthode permettant de tester une contrainte binaire. De cette manière, la classe contrainte a seulement besoin d’appeler les méthodes de l’objet opérateur pour fonctionner.</w:t>
+      </w:r>
+    </w:p>
+    <w:p>
+      <w:pPr>
+        <w:pStyle w:val="Paragraphedeliste"/>
+        <w:jc w:val="center"/>
+      </w:pPr>
     </w:p>
     <w:p>
       <w:pPr>
@@ -797,31 +1576,1073 @@
         <w:ind w:left="567"/>
         <w:rPr>
           <w:i w:val="0"/>
-        </w:rPr>
-      </w:pPr>
-      <w:bookmarkStart w:id="3" w:name="_Toc388372497"/>
+          <w:sz w:val="24"/>
+          <w:szCs w:val="24"/>
+        </w:rPr>
+      </w:pPr>
+      <w:bookmarkStart w:id="5" w:name="_Toc388479832"/>
+      <w:bookmarkStart w:id="6" w:name="_Toc388516136"/>
       <w:r>
         <w:rPr>
           <w:i w:val="0"/>
-        </w:rPr>
-        <w:t>II –</w:t>
-      </w:r>
-      <w:bookmarkEnd w:id="3"/>
-      <w:r>
-        <w:rPr>
-          <w:i w:val="0"/>
-        </w:rPr>
+          <w:sz w:val="24"/>
+          <w:szCs w:val="24"/>
+        </w:rPr>
+        <w:t>II – Présentation de l’application</w:t>
+      </w:r>
+      <w:bookmarkEnd w:id="5"/>
+      <w:bookmarkEnd w:id="6"/>
+    </w:p>
+    <w:p>
+      <w:r>
+        <w:t xml:space="preserve">L’application que nous avons mise en place </w:t>
+      </w:r>
+      <w:r>
+        <w:t>une interface graphique permettant d’utiliser toutes les fonctions que nous avons développées.</w:t>
+      </w:r>
+      <w:r>
+        <w:t xml:space="preserve"> En effet, la fenêtre principale est présentée de la façon suivante :</w:t>
+      </w:r>
+      <w:r>
         <w:t xml:space="preserve"> </w:t>
       </w:r>
     </w:p>
+    <w:p>
+      <w:pPr>
+        <w:jc w:val="center"/>
+      </w:pPr>
+      <w:r>
+        <w:rPr>
+          <w:noProof/>
+          <w:lang w:eastAsia="fr-FR"/>
+        </w:rPr>
+        <w:drawing>
+          <wp:inline distT="0" distB="0" distL="0" distR="0" wp14:anchorId="6D763754" wp14:editId="6B3582A8">
+            <wp:extent cx="5752465" cy="3263900"/>
+            <wp:effectExtent l="76200" t="76200" r="133985" b="127000"/>
+            <wp:docPr id="1" name="Image 1" descr="E:\Mickael\Download\documents-export-2014-05-21\Capture du 2014-05-21 23_24_39.png"/>
+            <wp:cNvGraphicFramePr>
+              <a:graphicFrameLocks xmlns:a="http://schemas.openxmlformats.org/drawingml/2006/main" noChangeAspect="1"/>
+            </wp:cNvGraphicFramePr>
+            <a:graphic xmlns:a="http://schemas.openxmlformats.org/drawingml/2006/main">
+              <a:graphicData uri="http://schemas.openxmlformats.org/drawingml/2006/picture">
+                <pic:pic xmlns:pic="http://schemas.openxmlformats.org/drawingml/2006/picture">
+                  <pic:nvPicPr>
+                    <pic:cNvPr id="0" name="Picture 1" descr="E:\Mickael\Download\documents-export-2014-05-21\Capture du 2014-05-21 23_24_39.png"/>
+                    <pic:cNvPicPr>
+                      <a:picLocks noChangeAspect="1" noChangeArrowheads="1"/>
+                    </pic:cNvPicPr>
+                  </pic:nvPicPr>
+                  <pic:blipFill>
+                    <a:blip r:embed="rId12">
+                      <a:extLst>
+                        <a:ext uri="{28A0092B-C50C-407E-A947-70E740481C1C}">
+                          <a14:useLocalDpi xmlns:a14="http://schemas.microsoft.com/office/drawing/2010/main" val="0"/>
+                        </a:ext>
+                      </a:extLst>
+                    </a:blip>
+                    <a:srcRect/>
+                    <a:stretch>
+                      <a:fillRect/>
+                    </a:stretch>
+                  </pic:blipFill>
+                  <pic:spPr bwMode="auto">
+                    <a:xfrm>
+                      <a:off x="0" y="0"/>
+                      <a:ext cx="5752465" cy="3263900"/>
+                    </a:xfrm>
+                    <a:prstGeom prst="rect">
+                      <a:avLst/>
+                    </a:prstGeom>
+                    <a:ln w="38100" cap="sq">
+                      <a:solidFill>
+                        <a:srgbClr val="000000"/>
+                      </a:solidFill>
+                      <a:prstDash val="solid"/>
+                      <a:miter lim="800000"/>
+                    </a:ln>
+                    <a:effectLst>
+                      <a:outerShdw blurRad="50800" dist="38100" dir="2700000" algn="tl" rotWithShape="0">
+                        <a:srgbClr val="000000">
+                          <a:alpha val="43000"/>
+                        </a:srgbClr>
+                      </a:outerShdw>
+                    </a:effectLst>
+                  </pic:spPr>
+                </pic:pic>
+              </a:graphicData>
+            </a:graphic>
+          </wp:inline>
+        </w:drawing>
+      </w:r>
+    </w:p>
+    <w:p>
+      <w:pPr>
+        <w:spacing w:after="0"/>
+      </w:pPr>
+    </w:p>
+    <w:p>
+      <w:pPr>
+        <w:spacing w:after="0"/>
+      </w:pPr>
+      <w:r>
+        <w:t xml:space="preserve">Ainsi, il est possible de choisir quel algorithme nous souhaitons utiliser, avec ou sans l’arc-consistency, avec ou sans un heuristique. Nous avons également mis à disposition un bouton parcourir permettant de charger un fichier de type MZN simple. </w:t>
+      </w:r>
+    </w:p>
+    <w:p>
+      <w:pPr>
+        <w:spacing w:after="0"/>
+      </w:pPr>
+      <w:r>
+        <w:t>Une fois chargé, le contenu de ce fichier est disponible dans la partie gauche de l’interface, et il est possible de modifier le contenu avant l’exécution via le bouton « Lancer ».</w:t>
+      </w:r>
+    </w:p>
+    <w:p>
+      <w:r>
+        <w:lastRenderedPageBreak/>
+        <w:t>Nous avons également développé un générateur permettant, selon certains critères de générer un jeu de test :</w:t>
+      </w:r>
+    </w:p>
+    <w:p>
+      <w:pPr>
+        <w:jc w:val="center"/>
+      </w:pPr>
+      <w:r>
+        <w:rPr>
+          <w:noProof/>
+          <w:lang w:eastAsia="fr-FR"/>
+        </w:rPr>
+        <w:drawing>
+          <wp:inline distT="0" distB="0" distL="0" distR="0">
+            <wp:extent cx="5762625" cy="3242945"/>
+            <wp:effectExtent l="76200" t="76200" r="142875" b="128905"/>
+            <wp:docPr id="4" name="Image 4" descr="E:\Mickael\Download\documents-export-2014-05-21\Capture du 2014-05-21 23_24_51.png"/>
+            <wp:cNvGraphicFramePr>
+              <a:graphicFrameLocks xmlns:a="http://schemas.openxmlformats.org/drawingml/2006/main" noChangeAspect="1"/>
+            </wp:cNvGraphicFramePr>
+            <a:graphic xmlns:a="http://schemas.openxmlformats.org/drawingml/2006/main">
+              <a:graphicData uri="http://schemas.openxmlformats.org/drawingml/2006/picture">
+                <pic:pic xmlns:pic="http://schemas.openxmlformats.org/drawingml/2006/picture">
+                  <pic:nvPicPr>
+                    <pic:cNvPr id="0" name="Picture 2" descr="E:\Mickael\Download\documents-export-2014-05-21\Capture du 2014-05-21 23_24_51.png"/>
+                    <pic:cNvPicPr>
+                      <a:picLocks noChangeAspect="1" noChangeArrowheads="1"/>
+                    </pic:cNvPicPr>
+                  </pic:nvPicPr>
+                  <pic:blipFill>
+                    <a:blip r:embed="rId13">
+                      <a:extLst>
+                        <a:ext uri="{28A0092B-C50C-407E-A947-70E740481C1C}">
+                          <a14:useLocalDpi xmlns:a14="http://schemas.microsoft.com/office/drawing/2010/main" val="0"/>
+                        </a:ext>
+                      </a:extLst>
+                    </a:blip>
+                    <a:srcRect/>
+                    <a:stretch>
+                      <a:fillRect/>
+                    </a:stretch>
+                  </pic:blipFill>
+                  <pic:spPr bwMode="auto">
+                    <a:xfrm>
+                      <a:off x="0" y="0"/>
+                      <a:ext cx="5762625" cy="3242945"/>
+                    </a:xfrm>
+                    <a:prstGeom prst="rect">
+                      <a:avLst/>
+                    </a:prstGeom>
+                    <a:ln w="38100" cap="sq">
+                      <a:solidFill>
+                        <a:srgbClr val="000000"/>
+                      </a:solidFill>
+                      <a:prstDash val="solid"/>
+                      <a:miter lim="800000"/>
+                    </a:ln>
+                    <a:effectLst>
+                      <a:outerShdw blurRad="50800" dist="38100" dir="2700000" algn="tl" rotWithShape="0">
+                        <a:srgbClr val="000000">
+                          <a:alpha val="43000"/>
+                        </a:srgbClr>
+                      </a:outerShdw>
+                    </a:effectLst>
+                  </pic:spPr>
+                </pic:pic>
+              </a:graphicData>
+            </a:graphic>
+          </wp:inline>
+        </w:drawing>
+      </w:r>
+    </w:p>
+    <w:p/>
+    <w:p>
+      <w:r>
+        <w:t>Bien évidemment, nous avons mis en place des contrôles de surface sur la fenêtre du générateur afin d’empêcher la saisie de données erronées, ou encore la non saisie des champs obligatoires :</w:t>
+      </w:r>
+    </w:p>
+    <w:p>
+      <w:r>
+        <w:rPr>
+          <w:noProof/>
+          <w:lang w:eastAsia="fr-FR"/>
+        </w:rPr>
+        <w:drawing>
+          <wp:inline distT="0" distB="0" distL="0" distR="0">
+            <wp:extent cx="5762625" cy="3242945"/>
+            <wp:effectExtent l="76200" t="76200" r="142875" b="128905"/>
+            <wp:docPr id="7" name="Image 7" descr="E:\Mickael\Download\documents-export-2014-05-21\Capture du 2014-05-21 23_24_58.png"/>
+            <wp:cNvGraphicFramePr>
+              <a:graphicFrameLocks xmlns:a="http://schemas.openxmlformats.org/drawingml/2006/main" noChangeAspect="1"/>
+            </wp:cNvGraphicFramePr>
+            <a:graphic xmlns:a="http://schemas.openxmlformats.org/drawingml/2006/main">
+              <a:graphicData uri="http://schemas.openxmlformats.org/drawingml/2006/picture">
+                <pic:pic xmlns:pic="http://schemas.openxmlformats.org/drawingml/2006/picture">
+                  <pic:nvPicPr>
+                    <pic:cNvPr id="0" name="Picture 4" descr="E:\Mickael\Download\documents-export-2014-05-21\Capture du 2014-05-21 23_24_58.png"/>
+                    <pic:cNvPicPr>
+                      <a:picLocks noChangeAspect="1" noChangeArrowheads="1"/>
+                    </pic:cNvPicPr>
+                  </pic:nvPicPr>
+                  <pic:blipFill>
+                    <a:blip r:embed="rId14">
+                      <a:extLst>
+                        <a:ext uri="{28A0092B-C50C-407E-A947-70E740481C1C}">
+                          <a14:useLocalDpi xmlns:a14="http://schemas.microsoft.com/office/drawing/2010/main" val="0"/>
+                        </a:ext>
+                      </a:extLst>
+                    </a:blip>
+                    <a:srcRect/>
+                    <a:stretch>
+                      <a:fillRect/>
+                    </a:stretch>
+                  </pic:blipFill>
+                  <pic:spPr bwMode="auto">
+                    <a:xfrm>
+                      <a:off x="0" y="0"/>
+                      <a:ext cx="5762625" cy="3242945"/>
+                    </a:xfrm>
+                    <a:prstGeom prst="rect">
+                      <a:avLst/>
+                    </a:prstGeom>
+                    <a:ln w="38100" cap="sq">
+                      <a:solidFill>
+                        <a:srgbClr val="000000"/>
+                      </a:solidFill>
+                      <a:prstDash val="solid"/>
+                      <a:miter lim="800000"/>
+                    </a:ln>
+                    <a:effectLst>
+                      <a:outerShdw blurRad="50800" dist="38100" dir="2700000" algn="tl" rotWithShape="0">
+                        <a:srgbClr val="000000">
+                          <a:alpha val="43000"/>
+                        </a:srgbClr>
+                      </a:outerShdw>
+                    </a:effectLst>
+                  </pic:spPr>
+                </pic:pic>
+              </a:graphicData>
+            </a:graphic>
+          </wp:inline>
+        </w:drawing>
+      </w:r>
+    </w:p>
+    <w:p>
+      <w:pPr>
+        <w:jc w:val="center"/>
+      </w:pPr>
+      <w:r>
+        <w:rPr>
+          <w:noProof/>
+          <w:lang w:eastAsia="fr-FR"/>
+        </w:rPr>
+        <w:lastRenderedPageBreak/>
+        <w:drawing>
+          <wp:inline distT="0" distB="0" distL="0" distR="0">
+            <wp:extent cx="5762625" cy="3263900"/>
+            <wp:effectExtent l="76200" t="76200" r="142875" b="127000"/>
+            <wp:docPr id="8" name="Image 8" descr="E:\Mickael\Download\documents-export-2014-05-21\Capture du 2014-05-21 23_25_18.png"/>
+            <wp:cNvGraphicFramePr>
+              <a:graphicFrameLocks xmlns:a="http://schemas.openxmlformats.org/drawingml/2006/main" noChangeAspect="1"/>
+            </wp:cNvGraphicFramePr>
+            <a:graphic xmlns:a="http://schemas.openxmlformats.org/drawingml/2006/main">
+              <a:graphicData uri="http://schemas.openxmlformats.org/drawingml/2006/picture">
+                <pic:pic xmlns:pic="http://schemas.openxmlformats.org/drawingml/2006/picture">
+                  <pic:nvPicPr>
+                    <pic:cNvPr id="0" name="Picture 5" descr="E:\Mickael\Download\documents-export-2014-05-21\Capture du 2014-05-21 23_25_18.png"/>
+                    <pic:cNvPicPr>
+                      <a:picLocks noChangeAspect="1" noChangeArrowheads="1"/>
+                    </pic:cNvPicPr>
+                  </pic:nvPicPr>
+                  <pic:blipFill>
+                    <a:blip r:embed="rId15">
+                      <a:extLst>
+                        <a:ext uri="{28A0092B-C50C-407E-A947-70E740481C1C}">
+                          <a14:useLocalDpi xmlns:a14="http://schemas.microsoft.com/office/drawing/2010/main" val="0"/>
+                        </a:ext>
+                      </a:extLst>
+                    </a:blip>
+                    <a:srcRect/>
+                    <a:stretch>
+                      <a:fillRect/>
+                    </a:stretch>
+                  </pic:blipFill>
+                  <pic:spPr bwMode="auto">
+                    <a:xfrm>
+                      <a:off x="0" y="0"/>
+                      <a:ext cx="5762625" cy="3263900"/>
+                    </a:xfrm>
+                    <a:prstGeom prst="rect">
+                      <a:avLst/>
+                    </a:prstGeom>
+                    <a:ln w="38100" cap="sq">
+                      <a:solidFill>
+                        <a:srgbClr val="000000"/>
+                      </a:solidFill>
+                      <a:prstDash val="solid"/>
+                      <a:miter lim="800000"/>
+                    </a:ln>
+                    <a:effectLst>
+                      <a:outerShdw blurRad="50800" dist="38100" dir="2700000" algn="tl" rotWithShape="0">
+                        <a:srgbClr val="000000">
+                          <a:alpha val="43000"/>
+                        </a:srgbClr>
+                      </a:outerShdw>
+                    </a:effectLst>
+                  </pic:spPr>
+                </pic:pic>
+              </a:graphicData>
+            </a:graphic>
+          </wp:inline>
+        </w:drawing>
+      </w:r>
+    </w:p>
+    <w:p>
+      <w:pPr>
+        <w:jc w:val="both"/>
+      </w:pPr>
+    </w:p>
+    <w:p>
+      <w:pPr>
+        <w:jc w:val="both"/>
+      </w:pPr>
+      <w:r>
+        <w:t>Enfin, nous avons mis en place un contrôle sur la saisie des champs liées au domaine afin d’éviter une saisie incohérente tel qu’une valeur pour le minimum du domaine supérieur au maximum de ce même domaine :</w:t>
+      </w:r>
+    </w:p>
+    <w:p>
+      <w:pPr>
+        <w:jc w:val="center"/>
+      </w:pPr>
+      <w:r>
+        <w:rPr>
+          <w:noProof/>
+          <w:lang w:eastAsia="fr-FR"/>
+        </w:rPr>
+        <w:drawing>
+          <wp:inline distT="0" distB="0" distL="0" distR="0">
+            <wp:extent cx="5762625" cy="3242945"/>
+            <wp:effectExtent l="76200" t="76200" r="142875" b="128905"/>
+            <wp:docPr id="9" name="Image 9" descr="E:\Mickael\Download\documents-export-2014-05-21\Capture du 2014-05-21 23_25_29.png"/>
+            <wp:cNvGraphicFramePr>
+              <a:graphicFrameLocks xmlns:a="http://schemas.openxmlformats.org/drawingml/2006/main" noChangeAspect="1"/>
+            </wp:cNvGraphicFramePr>
+            <a:graphic xmlns:a="http://schemas.openxmlformats.org/drawingml/2006/main">
+              <a:graphicData uri="http://schemas.openxmlformats.org/drawingml/2006/picture">
+                <pic:pic xmlns:pic="http://schemas.openxmlformats.org/drawingml/2006/picture">
+                  <pic:nvPicPr>
+                    <pic:cNvPr id="0" name="Picture 6" descr="E:\Mickael\Download\documents-export-2014-05-21\Capture du 2014-05-21 23_25_29.png"/>
+                    <pic:cNvPicPr>
+                      <a:picLocks noChangeAspect="1" noChangeArrowheads="1"/>
+                    </pic:cNvPicPr>
+                  </pic:nvPicPr>
+                  <pic:blipFill>
+                    <a:blip r:embed="rId16">
+                      <a:extLst>
+                        <a:ext uri="{28A0092B-C50C-407E-A947-70E740481C1C}">
+                          <a14:useLocalDpi xmlns:a14="http://schemas.microsoft.com/office/drawing/2010/main" val="0"/>
+                        </a:ext>
+                      </a:extLst>
+                    </a:blip>
+                    <a:srcRect/>
+                    <a:stretch>
+                      <a:fillRect/>
+                    </a:stretch>
+                  </pic:blipFill>
+                  <pic:spPr bwMode="auto">
+                    <a:xfrm>
+                      <a:off x="0" y="0"/>
+                      <a:ext cx="5762625" cy="3242945"/>
+                    </a:xfrm>
+                    <a:prstGeom prst="rect">
+                      <a:avLst/>
+                    </a:prstGeom>
+                    <a:ln w="38100" cap="sq">
+                      <a:solidFill>
+                        <a:srgbClr val="000000"/>
+                      </a:solidFill>
+                      <a:prstDash val="solid"/>
+                      <a:miter lim="800000"/>
+                    </a:ln>
+                    <a:effectLst>
+                      <a:outerShdw blurRad="50800" dist="38100" dir="2700000" algn="tl" rotWithShape="0">
+                        <a:srgbClr val="000000">
+                          <a:alpha val="43000"/>
+                        </a:srgbClr>
+                      </a:outerShdw>
+                    </a:effectLst>
+                  </pic:spPr>
+                </pic:pic>
+              </a:graphicData>
+            </a:graphic>
+          </wp:inline>
+        </w:drawing>
+      </w:r>
+    </w:p>
+    <w:p>
+      <w:pPr>
+        <w:jc w:val="both"/>
+      </w:pPr>
+    </w:p>
+    <w:p>
+      <w:pPr>
+        <w:jc w:val="both"/>
+      </w:pPr>
+    </w:p>
+    <w:p>
+      <w:pPr>
+        <w:jc w:val="both"/>
+      </w:pPr>
+      <w:r>
+        <w:lastRenderedPageBreak/>
+        <w:t>Une fois généré, nous pouvons observer le résultat dans la fenêtre de gauche :</w:t>
+      </w:r>
+    </w:p>
+    <w:p>
+      <w:pPr>
+        <w:jc w:val="center"/>
+      </w:pPr>
+      <w:r>
+        <w:rPr>
+          <w:noProof/>
+          <w:lang w:eastAsia="fr-FR"/>
+        </w:rPr>
+        <w:drawing>
+          <wp:inline distT="0" distB="0" distL="0" distR="0">
+            <wp:extent cx="5762625" cy="3274695"/>
+            <wp:effectExtent l="76200" t="76200" r="142875" b="135255"/>
+            <wp:docPr id="11" name="Image 11" descr="E:\Mickael\Download\documents-export-2014-05-21\Screenshot from 2014-05-22 10_59_38.png"/>
+            <wp:cNvGraphicFramePr>
+              <a:graphicFrameLocks xmlns:a="http://schemas.openxmlformats.org/drawingml/2006/main" noChangeAspect="1"/>
+            </wp:cNvGraphicFramePr>
+            <a:graphic xmlns:a="http://schemas.openxmlformats.org/drawingml/2006/main">
+              <a:graphicData uri="http://schemas.openxmlformats.org/drawingml/2006/picture">
+                <pic:pic xmlns:pic="http://schemas.openxmlformats.org/drawingml/2006/picture">
+                  <pic:nvPicPr>
+                    <pic:cNvPr id="0" name="Picture 8" descr="E:\Mickael\Download\documents-export-2014-05-21\Screenshot from 2014-05-22 10_59_38.png"/>
+                    <pic:cNvPicPr>
+                      <a:picLocks noChangeAspect="1" noChangeArrowheads="1"/>
+                    </pic:cNvPicPr>
+                  </pic:nvPicPr>
+                  <pic:blipFill>
+                    <a:blip r:embed="rId17">
+                      <a:extLst>
+                        <a:ext uri="{28A0092B-C50C-407E-A947-70E740481C1C}">
+                          <a14:useLocalDpi xmlns:a14="http://schemas.microsoft.com/office/drawing/2010/main" val="0"/>
+                        </a:ext>
+                      </a:extLst>
+                    </a:blip>
+                    <a:srcRect/>
+                    <a:stretch>
+                      <a:fillRect/>
+                    </a:stretch>
+                  </pic:blipFill>
+                  <pic:spPr bwMode="auto">
+                    <a:xfrm>
+                      <a:off x="0" y="0"/>
+                      <a:ext cx="5762625" cy="3274695"/>
+                    </a:xfrm>
+                    <a:prstGeom prst="rect">
+                      <a:avLst/>
+                    </a:prstGeom>
+                    <a:ln w="38100" cap="sq">
+                      <a:solidFill>
+                        <a:srgbClr val="000000"/>
+                      </a:solidFill>
+                      <a:prstDash val="solid"/>
+                      <a:miter lim="800000"/>
+                    </a:ln>
+                    <a:effectLst>
+                      <a:outerShdw blurRad="50800" dist="38100" dir="2700000" algn="tl" rotWithShape="0">
+                        <a:srgbClr val="000000">
+                          <a:alpha val="43000"/>
+                        </a:srgbClr>
+                      </a:outerShdw>
+                    </a:effectLst>
+                  </pic:spPr>
+                </pic:pic>
+              </a:graphicData>
+            </a:graphic>
+          </wp:inline>
+        </w:drawing>
+      </w:r>
+    </w:p>
+    <w:p>
+      <w:pPr>
+        <w:jc w:val="both"/>
+      </w:pPr>
+    </w:p>
+    <w:p>
+      <w:pPr>
+        <w:jc w:val="both"/>
+      </w:pPr>
+      <w:r>
+        <w:t>Puis, en cliquant sur le bouton « Lancer », nous pouvons observer un résultat :</w:t>
+      </w:r>
+    </w:p>
+    <w:p>
+      <w:pPr>
+        <w:jc w:val="center"/>
+      </w:pPr>
+      <w:r>
+        <w:rPr>
+          <w:noProof/>
+          <w:lang w:eastAsia="fr-FR"/>
+        </w:rPr>
+        <w:drawing>
+          <wp:inline distT="0" distB="0" distL="0" distR="0">
+            <wp:extent cx="5752465" cy="3263900"/>
+            <wp:effectExtent l="76200" t="76200" r="133985" b="127000"/>
+            <wp:docPr id="12" name="Image 12" descr="E:\Mickael\Download\documents-export-2014-05-21\Screenshot from 2014-05-22 10_59_45.png"/>
+            <wp:cNvGraphicFramePr>
+              <a:graphicFrameLocks xmlns:a="http://schemas.openxmlformats.org/drawingml/2006/main" noChangeAspect="1"/>
+            </wp:cNvGraphicFramePr>
+            <a:graphic xmlns:a="http://schemas.openxmlformats.org/drawingml/2006/main">
+              <a:graphicData uri="http://schemas.openxmlformats.org/drawingml/2006/picture">
+                <pic:pic xmlns:pic="http://schemas.openxmlformats.org/drawingml/2006/picture">
+                  <pic:nvPicPr>
+                    <pic:cNvPr id="0" name="Picture 9" descr="E:\Mickael\Download\documents-export-2014-05-21\Screenshot from 2014-05-22 10_59_45.png"/>
+                    <pic:cNvPicPr>
+                      <a:picLocks noChangeAspect="1" noChangeArrowheads="1"/>
+                    </pic:cNvPicPr>
+                  </pic:nvPicPr>
+                  <pic:blipFill>
+                    <a:blip r:embed="rId18">
+                      <a:extLst>
+                        <a:ext uri="{28A0092B-C50C-407E-A947-70E740481C1C}">
+                          <a14:useLocalDpi xmlns:a14="http://schemas.microsoft.com/office/drawing/2010/main" val="0"/>
+                        </a:ext>
+                      </a:extLst>
+                    </a:blip>
+                    <a:srcRect/>
+                    <a:stretch>
+                      <a:fillRect/>
+                    </a:stretch>
+                  </pic:blipFill>
+                  <pic:spPr bwMode="auto">
+                    <a:xfrm>
+                      <a:off x="0" y="0"/>
+                      <a:ext cx="5752465" cy="3263900"/>
+                    </a:xfrm>
+                    <a:prstGeom prst="rect">
+                      <a:avLst/>
+                    </a:prstGeom>
+                    <a:ln w="38100" cap="sq">
+                      <a:solidFill>
+                        <a:srgbClr val="000000"/>
+                      </a:solidFill>
+                      <a:prstDash val="solid"/>
+                      <a:miter lim="800000"/>
+                    </a:ln>
+                    <a:effectLst>
+                      <a:outerShdw blurRad="50800" dist="38100" dir="2700000" algn="tl" rotWithShape="0">
+                        <a:srgbClr val="000000">
+                          <a:alpha val="43000"/>
+                        </a:srgbClr>
+                      </a:outerShdw>
+                    </a:effectLst>
+                  </pic:spPr>
+                </pic:pic>
+              </a:graphicData>
+            </a:graphic>
+          </wp:inline>
+        </w:drawing>
+      </w:r>
+    </w:p>
+    <w:p>
+      <w:pPr>
+        <w:jc w:val="both"/>
+      </w:pPr>
+    </w:p>
+    <w:p>
+      <w:pPr>
+        <w:jc w:val="both"/>
+      </w:pPr>
+      <w:r>
+        <w:lastRenderedPageBreak/>
+        <w:t xml:space="preserve">Comme explicité précédemment, il est également possible de lancer </w:t>
+      </w:r>
+      <w:r>
+        <w:t>les algorithmes</w:t>
+      </w:r>
+      <w:r>
+        <w:t xml:space="preserve"> avec un fichier importé.</w:t>
+      </w:r>
+    </w:p>
+    <w:p/>
     <w:p>
       <w:pPr>
         <w:pStyle w:val="Citationintense"/>
         <w:ind w:left="567"/>
         <w:rPr>
           <w:i w:val="0"/>
-        </w:rPr>
-      </w:pPr>
+          <w:sz w:val="24"/>
+          <w:szCs w:val="24"/>
+        </w:rPr>
+      </w:pPr>
+      <w:bookmarkStart w:id="7" w:name="_Toc388479833"/>
+      <w:bookmarkStart w:id="8" w:name="_Toc388516137"/>
+      <w:r>
+        <w:rPr>
+          <w:i w:val="0"/>
+          <w:sz w:val="24"/>
+          <w:szCs w:val="24"/>
+        </w:rPr>
+        <w:t>III – Algorithme de résolution</w:t>
+      </w:r>
+      <w:bookmarkEnd w:id="7"/>
+      <w:bookmarkEnd w:id="8"/>
+    </w:p>
+    <w:p>
+      <w:pPr>
+        <w:pStyle w:val="Titre2"/>
+        <w:numPr>
+          <w:ilvl w:val="0"/>
+          <w:numId w:val="16"/>
+        </w:numPr>
+        <w:ind w:hanging="217"/>
+        <w:rPr>
+          <w:color w:val="943634" w:themeColor="accent2" w:themeShade="BF"/>
+          <w:sz w:val="22"/>
+          <w:szCs w:val="22"/>
+          <w:u w:val="single"/>
+        </w:rPr>
+      </w:pPr>
+      <w:bookmarkStart w:id="9" w:name="_Toc388516138"/>
+      <w:r>
+        <w:rPr>
+          <w:color w:val="943634" w:themeColor="accent2" w:themeShade="BF"/>
+          <w:sz w:val="22"/>
+          <w:szCs w:val="22"/>
+          <w:u w:val="single"/>
+        </w:rPr>
+        <w:t>Arc-</w:t>
+      </w:r>
+      <w:r>
+        <w:rPr>
+          <w:color w:val="943634" w:themeColor="accent2" w:themeShade="BF"/>
+          <w:sz w:val="22"/>
+          <w:szCs w:val="22"/>
+          <w:u w:val="single"/>
+        </w:rPr>
+        <w:t>consistency</w:t>
+      </w:r>
+      <w:bookmarkEnd w:id="9"/>
+    </w:p>
+    <w:p>
+      <w:pPr>
+        <w:spacing w:after="0"/>
+      </w:pPr>
+    </w:p>
+    <w:p>
+      <w:pPr>
+        <w:spacing w:after="0"/>
+      </w:pPr>
+      <w:r>
+        <w:t xml:space="preserve">L’Arc-consistency est </w:t>
+      </w:r>
+      <w:r>
+        <w:t xml:space="preserve">simplement une boucle parcourant l’ensemble des contraintes et demandant à chaque contrainte de réduire l’ensemble de domaine de chaque variable qui la compose, </w:t>
+      </w:r>
+      <w:r>
+        <w:t>tant qu’</w:t>
+      </w:r>
+      <w:r>
+        <w:t>un changement de détecté. C’est donc la class</w:t>
+      </w:r>
+      <w:r>
+        <w:t>e</w:t>
+      </w:r>
+      <w:r>
+        <w:t xml:space="preserve"> opéra</w:t>
+      </w:r>
+      <w:r>
+        <w:t>teur qui est appelé</w:t>
+      </w:r>
+      <w:r>
+        <w:t xml:space="preserve"> pour réduire l’ensemble des domaines. L’avantage de cette implémentation est </w:t>
+      </w:r>
+      <w:r>
+        <w:t xml:space="preserve">de </w:t>
+      </w:r>
+      <w:r>
+        <w:t>permet</w:t>
+      </w:r>
+      <w:r>
+        <w:t>tre</w:t>
+      </w:r>
+      <w:r>
+        <w:t xml:space="preserve"> </w:t>
+      </w:r>
+      <w:r>
+        <w:t xml:space="preserve">l’utilisation </w:t>
+      </w:r>
+      <w:r>
+        <w:t>des méthodes d’instance et n’ont pas de test</w:t>
+      </w:r>
+      <w:r>
+        <w:t xml:space="preserve"> sur</w:t>
+      </w:r>
+      <w:r>
+        <w:t xml:space="preserve"> le type d’opérateur pour ens</w:t>
+      </w:r>
+      <w:r>
+        <w:t xml:space="preserve">uite agir en fonction de ce dernier. </w:t>
+      </w:r>
+      <w:r>
+        <w:t xml:space="preserve"> </w:t>
+      </w:r>
+      <w:r>
+        <w:t>Ce procédé</w:t>
+      </w:r>
+      <w:r>
+        <w:t xml:space="preserve"> évite de faire </w:t>
+      </w:r>
+      <w:r>
+        <w:t>trop</w:t>
+      </w:r>
+      <w:r>
+        <w:t xml:space="preserve"> de test</w:t>
+      </w:r>
+      <w:r>
+        <w:t>s</w:t>
+      </w:r>
+      <w:r>
+        <w:t xml:space="preserve"> et permet d’augmenter la vitesse d'exécution</w:t>
+      </w:r>
+      <w:r>
+        <w:t xml:space="preserve"> de l’algorithme de résolution qui le suivra</w:t>
+      </w:r>
+      <w:r>
+        <w:t>.</w:t>
+      </w:r>
+    </w:p>
+    <w:p>
+      <w:pPr>
+        <w:spacing w:after="0"/>
+      </w:pPr>
+    </w:p>
+    <w:p>
+      <w:pPr>
+        <w:pStyle w:val="Titre2"/>
+        <w:numPr>
+          <w:ilvl w:val="0"/>
+          <w:numId w:val="16"/>
+        </w:numPr>
+        <w:ind w:hanging="217"/>
+        <w:rPr>
+          <w:color w:val="943634" w:themeColor="accent2" w:themeShade="BF"/>
+          <w:sz w:val="22"/>
+          <w:szCs w:val="22"/>
+          <w:u w:val="single"/>
+        </w:rPr>
+      </w:pPr>
+      <w:bookmarkStart w:id="10" w:name="_Toc388516139"/>
+      <w:r>
+        <w:rPr>
+          <w:color w:val="943634" w:themeColor="accent2" w:themeShade="BF"/>
+          <w:sz w:val="22"/>
+          <w:szCs w:val="22"/>
+          <w:u w:val="single"/>
+        </w:rPr>
+        <w:t>solver:</w:t>
+      </w:r>
+      <w:bookmarkEnd w:id="10"/>
+    </w:p>
+    <w:p>
+      <w:pPr>
+        <w:spacing w:after="0"/>
+      </w:pPr>
+    </w:p>
+    <w:p>
+      <w:pPr>
+        <w:spacing w:after="0"/>
+      </w:pPr>
+      <w:r>
+        <w:t>Les algorithmes du</w:t>
+      </w:r>
+      <w:r>
+        <w:t xml:space="preserve">  « Forward checking » et </w:t>
+      </w:r>
+      <w:r>
+        <w:t xml:space="preserve">du </w:t>
+      </w:r>
+      <w:r>
+        <w:t>« </w:t>
+      </w:r>
+      <w:r>
+        <w:t>T</w:t>
+      </w:r>
+      <w:r>
+        <w:t xml:space="preserve">est and </w:t>
+      </w:r>
+      <w:r>
+        <w:t>G</w:t>
+      </w:r>
+      <w:r>
+        <w:t xml:space="preserve">enerate » </w:t>
+      </w:r>
+      <w:r>
+        <w:t>s</w:t>
+      </w:r>
+      <w:r>
+        <w:t xml:space="preserve">ont </w:t>
+      </w:r>
+      <w:r>
+        <w:t>relativement semblables : seule</w:t>
+      </w:r>
+      <w:r>
+        <w:t xml:space="preserve"> la fonction de vérification effectuée sur chaque nœud </w:t>
+      </w:r>
+      <w:r>
+        <w:t>est différente</w:t>
+      </w:r>
+      <w:r>
+        <w:t>.</w:t>
+      </w:r>
+    </w:p>
+    <w:p>
+      <w:pPr>
+        <w:spacing w:after="0"/>
+      </w:pPr>
+      <w:r>
+        <w:t xml:space="preserve">Plus précisément, le solveur </w:t>
+      </w:r>
+      <w:r>
+        <w:t xml:space="preserve">parcourt l’ensemble des variables jusqu’à </w:t>
+      </w:r>
+      <w:r>
+        <w:t xml:space="preserve">en </w:t>
+      </w:r>
+      <w:r>
+        <w:t xml:space="preserve">trouver une qui </w:t>
+      </w:r>
+      <w:r>
+        <w:t>ne soit</w:t>
+      </w:r>
+      <w:r>
+        <w:t xml:space="preserve"> pas instancié. Une </w:t>
+      </w:r>
+      <w:r>
+        <w:t>fois repérée</w:t>
+      </w:r>
+      <w:r>
+        <w:t xml:space="preserve">, </w:t>
+      </w:r>
+      <w:r>
+        <w:t>l’algorithme</w:t>
+      </w:r>
+      <w:r>
+        <w:t xml:space="preserve"> parcourt</w:t>
+      </w:r>
+      <w:r>
+        <w:t xml:space="preserve"> chaque valeur possible</w:t>
+      </w:r>
+      <w:r>
+        <w:t xml:space="preserve"> sur ses ensemble</w:t>
+      </w:r>
+      <w:r>
+        <w:t>s</w:t>
+      </w:r>
+      <w:r>
+        <w:t xml:space="preserve"> de domaines</w:t>
+      </w:r>
+      <w:r>
+        <w:t xml:space="preserve"> et</w:t>
+      </w:r>
+      <w:r>
+        <w:t xml:space="preserve"> exécute la fonction de vérification. Si la fonction de vérification ne</w:t>
+      </w:r>
+      <w:r>
+        <w:t xml:space="preserve"> remonte </w:t>
+      </w:r>
+      <w:r>
+        <w:t xml:space="preserve">pas d’erreurs, </w:t>
+      </w:r>
+      <w:r>
+        <w:t>le solveur</w:t>
+      </w:r>
+      <w:r>
+        <w:t xml:space="preserve"> continue sur une autre variable. </w:t>
+      </w:r>
+      <w:r>
+        <w:t>De plus, s</w:t>
+      </w:r>
+      <w:r>
+        <w:t xml:space="preserve">i toutes les variables sont instanciées et qu’il n’y a pas d’erreurs, </w:t>
+      </w:r>
+      <w:r>
+        <w:t>l’algorithme a</w:t>
+      </w:r>
+      <w:r>
+        <w:t xml:space="preserve"> alors</w:t>
+      </w:r>
+      <w:r>
+        <w:t xml:space="preserve"> trouvé</w:t>
+      </w:r>
+      <w:r>
+        <w:t xml:space="preserve"> une solution.</w:t>
+      </w:r>
+    </w:p>
+    <w:p>
+      <w:pPr>
+        <w:spacing w:after="0"/>
+      </w:pPr>
+    </w:p>
+    <w:p>
+      <w:pPr>
+        <w:pStyle w:val="Titre2"/>
+        <w:numPr>
+          <w:ilvl w:val="0"/>
+          <w:numId w:val="16"/>
+        </w:numPr>
+        <w:ind w:hanging="217"/>
+        <w:rPr>
+          <w:color w:val="943634" w:themeColor="accent2" w:themeShade="BF"/>
+          <w:sz w:val="22"/>
+          <w:szCs w:val="22"/>
+          <w:u w:val="single"/>
+        </w:rPr>
+      </w:pPr>
+      <w:bookmarkStart w:id="11" w:name="_Toc388516140"/>
+      <w:r>
+        <w:rPr>
+          <w:color w:val="943634" w:themeColor="accent2" w:themeShade="BF"/>
+          <w:sz w:val="22"/>
+          <w:szCs w:val="22"/>
+          <w:u w:val="single"/>
+        </w:rPr>
+        <w:t>forward checking:</w:t>
+      </w:r>
+      <w:bookmarkEnd w:id="11"/>
+    </w:p>
+    <w:p>
+      <w:pPr>
+        <w:spacing w:after="0"/>
+      </w:pPr>
+    </w:p>
+    <w:p>
+      <w:pPr>
+        <w:spacing w:after="0"/>
+      </w:pPr>
+      <w:r>
+        <w:t>Comme il a été explicité dans la partie précédente, seule la fonction de vérification est différente.</w:t>
+      </w:r>
+    </w:p>
+    <w:p>
+      <w:pPr>
+        <w:spacing w:after="0"/>
+      </w:pPr>
+      <w:r>
+        <w:t>En effet, pour l’algorithme du  « Forward checking »,  pour</w:t>
+      </w:r>
+      <w:r>
+        <w:t xml:space="preserve"> chaque nœud</w:t>
+      </w:r>
+      <w:r>
+        <w:t>,</w:t>
+      </w:r>
+      <w:r>
+        <w:t xml:space="preserve"> </w:t>
+      </w:r>
+      <w:r>
+        <w:t>nous</w:t>
+      </w:r>
+      <w:r>
+        <w:t xml:space="preserve"> rédui</w:t>
+      </w:r>
+      <w:r>
+        <w:t>sons</w:t>
+      </w:r>
+      <w:r>
+        <w:t xml:space="preserve"> les domaines de chaque variable et </w:t>
+      </w:r>
+      <w:r>
+        <w:t>nous</w:t>
+      </w:r>
+      <w:r>
+        <w:t xml:space="preserve"> vérifi</w:t>
+      </w:r>
+      <w:r>
+        <w:t>ons s’i</w:t>
+      </w:r>
+      <w:r>
+        <w:t xml:space="preserve">l reste des possibilités. Si ce n’est pas le cas, </w:t>
+      </w:r>
+      <w:r>
+        <w:t>nous</w:t>
+      </w:r>
+      <w:r>
+        <w:t xml:space="preserve"> ne </w:t>
+      </w:r>
+      <w:r>
+        <w:t>cherchons</w:t>
+      </w:r>
+      <w:r>
+        <w:t xml:space="preserve"> pas plus loin.</w:t>
+      </w:r>
+    </w:p>
+    <w:p>
+      <w:pPr>
+        <w:spacing w:after="0"/>
+      </w:pPr>
+    </w:p>
+    <w:p>
+      <w:pPr>
+        <w:pStyle w:val="Titre2"/>
+        <w:numPr>
+          <w:ilvl w:val="0"/>
+          <w:numId w:val="16"/>
+        </w:numPr>
+        <w:ind w:hanging="217"/>
+        <w:rPr>
+          <w:color w:val="943634" w:themeColor="accent2" w:themeShade="BF"/>
+          <w:sz w:val="22"/>
+          <w:szCs w:val="22"/>
+          <w:u w:val="single"/>
+        </w:rPr>
+      </w:pPr>
+      <w:bookmarkStart w:id="12" w:name="_Toc388516141"/>
+      <w:r>
+        <w:rPr>
+          <w:color w:val="943634" w:themeColor="accent2" w:themeShade="BF"/>
+          <w:sz w:val="22"/>
+          <w:szCs w:val="22"/>
+          <w:u w:val="single"/>
+        </w:rPr>
+        <w:t>Test &amp; Generate :</w:t>
+      </w:r>
+      <w:bookmarkEnd w:id="12"/>
+    </w:p>
+    <w:p>
+      <w:pPr>
+        <w:spacing w:after="0"/>
+      </w:pPr>
+    </w:p>
+    <w:p>
+      <w:pPr>
+        <w:spacing w:after="0"/>
+      </w:pPr>
+      <w:r>
+        <w:t>On parcourt toutes les contraintes, et on ne test que celles qui ont leurs deux variables instancié.</w:t>
+      </w:r>
     </w:p>
     <w:p>
       <w:pPr>
@@ -831,59 +2652,165 @@
           <w:i w:val="0"/>
         </w:rPr>
       </w:pPr>
-      <w:bookmarkStart w:id="4" w:name="_Toc388372498"/>
-      <w:r>
+    </w:p>
+    <w:p>
+      <w:pPr>
+        <w:pStyle w:val="Citationintense"/>
+        <w:ind w:left="567"/>
         <w:rPr>
           <w:i w:val="0"/>
-        </w:rPr>
-        <w:t>II</w:t>
-      </w:r>
+          <w:sz w:val="24"/>
+          <w:szCs w:val="24"/>
+        </w:rPr>
+      </w:pPr>
+      <w:bookmarkStart w:id="13" w:name="_Toc388479834"/>
+      <w:bookmarkStart w:id="14" w:name="_Toc388516142"/>
       <w:r>
         <w:rPr>
           <w:i w:val="0"/>
-        </w:rPr>
-        <w:t>I</w:t>
-      </w:r>
+          <w:sz w:val="24"/>
+          <w:szCs w:val="24"/>
+        </w:rPr>
+        <w:t>IV – Résultats &amp; performances</w:t>
+      </w:r>
+      <w:bookmarkEnd w:id="13"/>
+      <w:bookmarkEnd w:id="14"/>
       <w:r>
         <w:rPr>
           <w:i w:val="0"/>
-        </w:rPr>
-        <w:t xml:space="preserve"> –</w:t>
-      </w:r>
-      <w:bookmarkEnd w:id="4"/>
-      <w:r>
+          <w:sz w:val="24"/>
+          <w:szCs w:val="24"/>
+        </w:rPr>
+        <w:t xml:space="preserve"> </w:t>
+      </w:r>
+    </w:p>
+    <w:p>
+      <w:pPr>
+        <w:spacing w:after="0"/>
+      </w:pPr>
+    </w:p>
+    <w:p>
+      <w:pPr>
+        <w:spacing w:after="0"/>
+      </w:pPr>
+    </w:p>
+    <w:p>
+      <w:pPr>
+        <w:pStyle w:val="Citationintense"/>
+        <w:ind w:left="567"/>
         <w:rPr>
           <w:i w:val="0"/>
-        </w:rPr>
-        <w:t xml:space="preserve"> </w:t>
-      </w:r>
+          <w:sz w:val="24"/>
+          <w:szCs w:val="24"/>
+        </w:rPr>
+      </w:pPr>
+      <w:bookmarkStart w:id="15" w:name="_Toc388516143"/>
+      <w:r>
+        <w:rPr>
+          <w:i w:val="0"/>
+          <w:sz w:val="24"/>
+          <w:szCs w:val="24"/>
+        </w:rPr>
+        <w:lastRenderedPageBreak/>
+        <w:t>V – Extensions</w:t>
+      </w:r>
+      <w:bookmarkEnd w:id="15"/>
     </w:p>
     <w:p>
       <w:pPr>
         <w:spacing w:after="0"/>
       </w:pPr>
+      <w:r>
+        <w:t>Au cours de la réalisation de ce projet, nous avons également mis en place deux classes permettant de gérer les exceptions spécifique</w:t>
+      </w:r>
+      <w:r>
+        <w:t>s</w:t>
+      </w:r>
+      <w:r>
+        <w:t xml:space="preserve"> à notre modèle de données</w:t>
+      </w:r>
+      <w:r>
+        <w:t>.</w:t>
+      </w:r>
+    </w:p>
+    <w:p>
+      <w:pPr>
+        <w:spacing w:after="0"/>
+      </w:pPr>
+      <w:r>
+        <w:t>De plus, nous nous sommes attelé à mettre en place</w:t>
+      </w:r>
+      <w:r>
+        <w:t xml:space="preserve"> des tests unitaires afin de vérifier la véracité des résultats obtenus</w:t>
+      </w:r>
+      <w:r>
+        <w:t>.</w:t>
+      </w:r>
+    </w:p>
+    <w:p>
+      <w:pPr>
+        <w:spacing w:after="0"/>
+      </w:pPr>
+      <w:r>
+        <w:t>D’autre part, en suivant les conseils avisés de l’enseignant dirigeant cette option, nous avons décidé de créer un générateur de données afin de pouvoir pousser nos tests toujours plus loin.</w:t>
+      </w:r>
+    </w:p>
+    <w:p>
+      <w:pPr>
+        <w:spacing w:after="0"/>
+      </w:pPr>
+      <w:r>
+        <w:t xml:space="preserve">Enfin, nous avons mis en place une interface graphique afin de rendre plus facile l’utilisation de notre application. </w:t>
+      </w:r>
+    </w:p>
+    <w:p>
+      <w:pPr>
+        <w:spacing w:after="0"/>
+      </w:pPr>
     </w:p>
     <w:p>
       <w:pPr>
         <w:pStyle w:val="Citationintense"/>
-        <w:ind w:hanging="369"/>
+        <w:ind w:left="567"/>
         <w:rPr>
           <w:i w:val="0"/>
-        </w:rPr>
-      </w:pPr>
-      <w:bookmarkStart w:id="5" w:name="_Toc388372499"/>
+          <w:sz w:val="24"/>
+          <w:szCs w:val="24"/>
+        </w:rPr>
+      </w:pPr>
+      <w:bookmarkStart w:id="16" w:name="_Toc388479835"/>
+      <w:bookmarkStart w:id="17" w:name="_Toc388516144"/>
       <w:r>
         <w:rPr>
           <w:i w:val="0"/>
+          <w:sz w:val="24"/>
+          <w:szCs w:val="24"/>
         </w:rPr>
         <w:t>Conclusion</w:t>
       </w:r>
-      <w:bookmarkEnd w:id="5"/>
+      <w:bookmarkEnd w:id="16"/>
+      <w:bookmarkEnd w:id="17"/>
+    </w:p>
+    <w:p>
+      <w:r>
+        <w:t>Ce projet nous</w:t>
+      </w:r>
+      <w:r>
+        <w:t xml:space="preserve"> a permis de mettre en pratique</w:t>
+      </w:r>
+      <w:r>
+        <w:t xml:space="preserve"> les notions importantes vues en cours afin de nous permettre de mieux comprendre les problèmes et leurs résolutions, qui peuvent vraisemblablement devenir un enjeu majeur dans certains domaines de l’informatique.</w:t>
+      </w:r>
+    </w:p>
+    <w:p>
+      <w:r>
+        <w:t>Ainsi nous avons pu apercevoir la complexité de ce domaine, et commencer à apercevoir les techniques de résolution utilisés à ce jour.</w:t>
+      </w:r>
     </w:p>
     <w:p/>
     <w:sectPr>
-      <w:headerReference w:type="default" r:id="rId11"/>
-      <w:footerReference w:type="default" r:id="rId12"/>
+      <w:headerReference w:type="default" r:id="rId19"/>
+      <w:footerReference w:type="default" r:id="rId20"/>
       <w:pgSz w:w="11906" w:h="16838"/>
       <w:pgMar w:top="1417" w:right="1417" w:bottom="1417" w:left="1417" w:header="708" w:footer="708" w:gutter="0"/>
       <w:cols w:space="708"/>
@@ -991,7 +2918,7 @@
               <w:bCs/>
               <w:noProof/>
             </w:rPr>
-            <w:t>1</w:t>
+            <w:t>9</w:t>
           </w:r>
           <w:r>
             <w:rPr>
@@ -1145,6 +3072,95 @@
 <file path=word/numbering.xml><?xml version="1.0" encoding="utf-8"?>
 <w:numbering xmlns:wpc="http://schemas.microsoft.com/office/word/2010/wordprocessingCanvas" xmlns:mc="http://schemas.openxmlformats.org/markup-compatibility/2006" xmlns:o="urn:schemas-microsoft-com:office:office" xmlns:r="http://schemas.openxmlformats.org/officeDocument/2006/relationships" xmlns:m="http://schemas.openxmlformats.org/officeDocument/2006/math" xmlns:v="urn:schemas-microsoft-com:vml" xmlns:wp14="http://schemas.microsoft.com/office/word/2010/wordprocessingDrawing" xmlns:wp="http://schemas.openxmlformats.org/drawingml/2006/wordprocessingDrawing" xmlns:w10="urn:schemas-microsoft-com:office:word" xmlns:w="http://schemas.openxmlformats.org/wordprocessingml/2006/main" xmlns:w14="http://schemas.microsoft.com/office/word/2010/wordml" xmlns:wpg="http://schemas.microsoft.com/office/word/2010/wordprocessingGroup" xmlns:wpi="http://schemas.microsoft.com/office/word/2010/wordprocessingInk" xmlns:wne="http://schemas.microsoft.com/office/word/2006/wordml" xmlns:wps="http://schemas.microsoft.com/office/word/2010/wordprocessingShape" mc:Ignorable="w14 wp14">
   <w:abstractNum w:abstractNumId="0">
+    <w:nsid w:val="06BE6134"/>
+    <w:multiLevelType w:val="hybridMultilevel"/>
+    <w:tmpl w:val="3D786E20"/>
+    <w:lvl w:ilvl="0" w:tplc="040C0011">
+      <w:start w:val="1"/>
+      <w:numFmt w:val="decimal"/>
+      <w:lvlText w:val="%1)"/>
+      <w:lvlJc w:val="left"/>
+      <w:pPr>
+        <w:ind w:left="1068" w:hanging="360"/>
+      </w:pPr>
+      <w:rPr>
+        <w:rFonts w:hint="default"/>
+      </w:rPr>
+    </w:lvl>
+    <w:lvl w:ilvl="1" w:tplc="040C0019" w:tentative="1">
+      <w:start w:val="1"/>
+      <w:numFmt w:val="lowerLetter"/>
+      <w:lvlText w:val="%2."/>
+      <w:lvlJc w:val="left"/>
+      <w:pPr>
+        <w:ind w:left="1788" w:hanging="360"/>
+      </w:pPr>
+    </w:lvl>
+    <w:lvl w:ilvl="2" w:tplc="040C001B" w:tentative="1">
+      <w:start w:val="1"/>
+      <w:numFmt w:val="lowerRoman"/>
+      <w:lvlText w:val="%3."/>
+      <w:lvlJc w:val="right"/>
+      <w:pPr>
+        <w:ind w:left="2508" w:hanging="180"/>
+      </w:pPr>
+    </w:lvl>
+    <w:lvl w:ilvl="3" w:tplc="040C000F" w:tentative="1">
+      <w:start w:val="1"/>
+      <w:numFmt w:val="decimal"/>
+      <w:lvlText w:val="%4."/>
+      <w:lvlJc w:val="left"/>
+      <w:pPr>
+        <w:ind w:left="3228" w:hanging="360"/>
+      </w:pPr>
+    </w:lvl>
+    <w:lvl w:ilvl="4" w:tplc="040C0019" w:tentative="1">
+      <w:start w:val="1"/>
+      <w:numFmt w:val="lowerLetter"/>
+      <w:lvlText w:val="%5."/>
+      <w:lvlJc w:val="left"/>
+      <w:pPr>
+        <w:ind w:left="3948" w:hanging="360"/>
+      </w:pPr>
+    </w:lvl>
+    <w:lvl w:ilvl="5" w:tplc="040C001B" w:tentative="1">
+      <w:start w:val="1"/>
+      <w:numFmt w:val="lowerRoman"/>
+      <w:lvlText w:val="%6."/>
+      <w:lvlJc w:val="right"/>
+      <w:pPr>
+        <w:ind w:left="4668" w:hanging="180"/>
+      </w:pPr>
+    </w:lvl>
+    <w:lvl w:ilvl="6" w:tplc="040C000F" w:tentative="1">
+      <w:start w:val="1"/>
+      <w:numFmt w:val="decimal"/>
+      <w:lvlText w:val="%7."/>
+      <w:lvlJc w:val="left"/>
+      <w:pPr>
+        <w:ind w:left="5388" w:hanging="360"/>
+      </w:pPr>
+    </w:lvl>
+    <w:lvl w:ilvl="7" w:tplc="040C0019" w:tentative="1">
+      <w:start w:val="1"/>
+      <w:numFmt w:val="lowerLetter"/>
+      <w:lvlText w:val="%8."/>
+      <w:lvlJc w:val="left"/>
+      <w:pPr>
+        <w:ind w:left="6108" w:hanging="360"/>
+      </w:pPr>
+    </w:lvl>
+    <w:lvl w:ilvl="8" w:tplc="040C001B" w:tentative="1">
+      <w:start w:val="1"/>
+      <w:numFmt w:val="lowerRoman"/>
+      <w:lvlText w:val="%9."/>
+      <w:lvlJc w:val="right"/>
+      <w:pPr>
+        <w:ind w:left="6828" w:hanging="180"/>
+      </w:pPr>
+    </w:lvl>
+  </w:abstractNum>
+  <w:abstractNum w:abstractNumId="1">
     <w:nsid w:val="08BD6CCA"/>
     <w:multiLevelType w:val="hybridMultilevel"/>
     <w:tmpl w:val="6116EDEC"/>
@@ -1257,7 +3273,7 @@
       </w:rPr>
     </w:lvl>
   </w:abstractNum>
-  <w:abstractNum w:abstractNumId="1">
+  <w:abstractNum w:abstractNumId="2">
     <w:nsid w:val="0CB05ADE"/>
     <w:multiLevelType w:val="hybridMultilevel"/>
     <w:tmpl w:val="1C24E346"/>
@@ -1369,7 +3385,7 @@
       </w:rPr>
     </w:lvl>
   </w:abstractNum>
-  <w:abstractNum w:abstractNumId="2">
+  <w:abstractNum w:abstractNumId="3">
     <w:nsid w:val="11E9400E"/>
     <w:multiLevelType w:val="hybridMultilevel"/>
     <w:tmpl w:val="3A788F3E"/>
@@ -1482,7 +3498,7 @@
       </w:rPr>
     </w:lvl>
   </w:abstractNum>
-  <w:abstractNum w:abstractNumId="3">
+  <w:abstractNum w:abstractNumId="4">
     <w:nsid w:val="1AF310F3"/>
     <w:multiLevelType w:val="hybridMultilevel"/>
     <w:tmpl w:val="EF3A3822"/>
@@ -1595,7 +3611,7 @@
       </w:rPr>
     </w:lvl>
   </w:abstractNum>
-  <w:abstractNum w:abstractNumId="4">
+  <w:abstractNum w:abstractNumId="5">
     <w:nsid w:val="1C1A4F34"/>
     <w:multiLevelType w:val="hybridMultilevel"/>
     <w:tmpl w:val="86366500"/>
@@ -1708,7 +3724,7 @@
       </w:rPr>
     </w:lvl>
   </w:abstractNum>
-  <w:abstractNum w:abstractNumId="5">
+  <w:abstractNum w:abstractNumId="6">
     <w:nsid w:val="27E4180C"/>
     <w:multiLevelType w:val="hybridMultilevel"/>
     <w:tmpl w:val="8C144AEE"/>
@@ -1821,7 +3837,7 @@
       </w:rPr>
     </w:lvl>
   </w:abstractNum>
-  <w:abstractNum w:abstractNumId="6">
+  <w:abstractNum w:abstractNumId="7">
     <w:nsid w:val="2BA34FD6"/>
     <w:multiLevelType w:val="hybridMultilevel"/>
     <w:tmpl w:val="0F34917C"/>
@@ -1934,7 +3950,7 @@
       </w:rPr>
     </w:lvl>
   </w:abstractNum>
-  <w:abstractNum w:abstractNumId="7">
+  <w:abstractNum w:abstractNumId="8">
     <w:nsid w:val="2F981E07"/>
     <w:multiLevelType w:val="hybridMultilevel"/>
     <w:tmpl w:val="6F1E467E"/>
@@ -2047,7 +4063,7 @@
       </w:rPr>
     </w:lvl>
   </w:abstractNum>
-  <w:abstractNum w:abstractNumId="8">
+  <w:abstractNum w:abstractNumId="9">
     <w:nsid w:val="33E46E09"/>
     <w:multiLevelType w:val="hybridMultilevel"/>
     <w:tmpl w:val="77F6BA30"/>
@@ -2159,7 +4175,7 @@
       </w:rPr>
     </w:lvl>
   </w:abstractNum>
-  <w:abstractNum w:abstractNumId="9">
+  <w:abstractNum w:abstractNumId="10">
     <w:nsid w:val="365F1419"/>
     <w:multiLevelType w:val="hybridMultilevel"/>
     <w:tmpl w:val="919CA0CA"/>
@@ -2272,7 +4288,96 @@
       </w:rPr>
     </w:lvl>
   </w:abstractNum>
-  <w:abstractNum w:abstractNumId="10">
+  <w:abstractNum w:abstractNumId="11">
+    <w:nsid w:val="409C6BAE"/>
+    <w:multiLevelType w:val="hybridMultilevel"/>
+    <w:tmpl w:val="A6C443BE"/>
+    <w:lvl w:ilvl="0" w:tplc="040C0011">
+      <w:start w:val="1"/>
+      <w:numFmt w:val="decimal"/>
+      <w:lvlText w:val="%1)"/>
+      <w:lvlJc w:val="left"/>
+      <w:pPr>
+        <w:ind w:left="1068" w:hanging="360"/>
+      </w:pPr>
+      <w:rPr>
+        <w:rFonts w:hint="default"/>
+      </w:rPr>
+    </w:lvl>
+    <w:lvl w:ilvl="1" w:tplc="040C0019" w:tentative="1">
+      <w:start w:val="1"/>
+      <w:numFmt w:val="lowerLetter"/>
+      <w:lvlText w:val="%2."/>
+      <w:lvlJc w:val="left"/>
+      <w:pPr>
+        <w:ind w:left="1788" w:hanging="360"/>
+      </w:pPr>
+    </w:lvl>
+    <w:lvl w:ilvl="2" w:tplc="040C001B" w:tentative="1">
+      <w:start w:val="1"/>
+      <w:numFmt w:val="lowerRoman"/>
+      <w:lvlText w:val="%3."/>
+      <w:lvlJc w:val="right"/>
+      <w:pPr>
+        <w:ind w:left="2508" w:hanging="180"/>
+      </w:pPr>
+    </w:lvl>
+    <w:lvl w:ilvl="3" w:tplc="040C000F" w:tentative="1">
+      <w:start w:val="1"/>
+      <w:numFmt w:val="decimal"/>
+      <w:lvlText w:val="%4."/>
+      <w:lvlJc w:val="left"/>
+      <w:pPr>
+        <w:ind w:left="3228" w:hanging="360"/>
+      </w:pPr>
+    </w:lvl>
+    <w:lvl w:ilvl="4" w:tplc="040C0019" w:tentative="1">
+      <w:start w:val="1"/>
+      <w:numFmt w:val="lowerLetter"/>
+      <w:lvlText w:val="%5."/>
+      <w:lvlJc w:val="left"/>
+      <w:pPr>
+        <w:ind w:left="3948" w:hanging="360"/>
+      </w:pPr>
+    </w:lvl>
+    <w:lvl w:ilvl="5" w:tplc="040C001B" w:tentative="1">
+      <w:start w:val="1"/>
+      <w:numFmt w:val="lowerRoman"/>
+      <w:lvlText w:val="%6."/>
+      <w:lvlJc w:val="right"/>
+      <w:pPr>
+        <w:ind w:left="4668" w:hanging="180"/>
+      </w:pPr>
+    </w:lvl>
+    <w:lvl w:ilvl="6" w:tplc="040C000F" w:tentative="1">
+      <w:start w:val="1"/>
+      <w:numFmt w:val="decimal"/>
+      <w:lvlText w:val="%7."/>
+      <w:lvlJc w:val="left"/>
+      <w:pPr>
+        <w:ind w:left="5388" w:hanging="360"/>
+      </w:pPr>
+    </w:lvl>
+    <w:lvl w:ilvl="7" w:tplc="040C0019" w:tentative="1">
+      <w:start w:val="1"/>
+      <w:numFmt w:val="lowerLetter"/>
+      <w:lvlText w:val="%8."/>
+      <w:lvlJc w:val="left"/>
+      <w:pPr>
+        <w:ind w:left="6108" w:hanging="360"/>
+      </w:pPr>
+    </w:lvl>
+    <w:lvl w:ilvl="8" w:tplc="040C001B" w:tentative="1">
+      <w:start w:val="1"/>
+      <w:numFmt w:val="lowerRoman"/>
+      <w:lvlText w:val="%9."/>
+      <w:lvlJc w:val="right"/>
+      <w:pPr>
+        <w:ind w:left="6828" w:hanging="180"/>
+      </w:pPr>
+    </w:lvl>
+  </w:abstractNum>
+  <w:abstractNum w:abstractNumId="12">
     <w:nsid w:val="57A2203D"/>
     <w:multiLevelType w:val="hybridMultilevel"/>
     <w:tmpl w:val="E3942B4A"/>
@@ -2385,7 +4490,7 @@
       </w:rPr>
     </w:lvl>
   </w:abstractNum>
-  <w:abstractNum w:abstractNumId="11">
+  <w:abstractNum w:abstractNumId="13">
     <w:nsid w:val="69703B06"/>
     <w:multiLevelType w:val="hybridMultilevel"/>
     <w:tmpl w:val="31ACE076"/>
@@ -2498,7 +4603,7 @@
       </w:rPr>
     </w:lvl>
   </w:abstractNum>
-  <w:abstractNum w:abstractNumId="12">
+  <w:abstractNum w:abstractNumId="14">
     <w:nsid w:val="7449528F"/>
     <w:multiLevelType w:val="hybridMultilevel"/>
     <w:tmpl w:val="DE18E6CE"/>
@@ -2611,7 +4716,7 @@
       </w:rPr>
     </w:lvl>
   </w:abstractNum>
-  <w:abstractNum w:abstractNumId="13">
+  <w:abstractNum w:abstractNumId="15">
     <w:nsid w:val="744F49AB"/>
     <w:multiLevelType w:val="hybridMultilevel"/>
     <w:tmpl w:val="CF2A3B7E"/>
@@ -2725,46 +4830,52 @@
     </w:lvl>
   </w:abstractNum>
   <w:num w:numId="1">
-    <w:abstractNumId w:val="0"/>
+    <w:abstractNumId w:val="1"/>
   </w:num>
   <w:num w:numId="2">
+    <w:abstractNumId w:val="7"/>
+  </w:num>
+  <w:num w:numId="3">
+    <w:abstractNumId w:val="2"/>
+  </w:num>
+  <w:num w:numId="4">
+    <w:abstractNumId w:val="10"/>
+  </w:num>
+  <w:num w:numId="5">
     <w:abstractNumId w:val="6"/>
   </w:num>
-  <w:num w:numId="3">
-    <w:abstractNumId w:val="1"/>
-  </w:num>
-  <w:num w:numId="4">
+  <w:num w:numId="6">
     <w:abstractNumId w:val="9"/>
   </w:num>
-  <w:num w:numId="5">
+  <w:num w:numId="7">
+    <w:abstractNumId w:val="3"/>
+  </w:num>
+  <w:num w:numId="8">
+    <w:abstractNumId w:val="12"/>
+  </w:num>
+  <w:num w:numId="9">
+    <w:abstractNumId w:val="4"/>
+  </w:num>
+  <w:num w:numId="10">
+    <w:abstractNumId w:val="14"/>
+  </w:num>
+  <w:num w:numId="11">
     <w:abstractNumId w:val="5"/>
   </w:num>
-  <w:num w:numId="6">
+  <w:num w:numId="12">
+    <w:abstractNumId w:val="13"/>
+  </w:num>
+  <w:num w:numId="13">
+    <w:abstractNumId w:val="15"/>
+  </w:num>
+  <w:num w:numId="14">
     <w:abstractNumId w:val="8"/>
   </w:num>
-  <w:num w:numId="7">
-    <w:abstractNumId w:val="2"/>
-  </w:num>
-  <w:num w:numId="8">
-    <w:abstractNumId w:val="10"/>
-  </w:num>
-  <w:num w:numId="9">
-    <w:abstractNumId w:val="3"/>
-  </w:num>
-  <w:num w:numId="10">
-    <w:abstractNumId w:val="12"/>
-  </w:num>
-  <w:num w:numId="11">
-    <w:abstractNumId w:val="4"/>
-  </w:num>
-  <w:num w:numId="12">
+  <w:num w:numId="15">
     <w:abstractNumId w:val="11"/>
   </w:num>
-  <w:num w:numId="13">
-    <w:abstractNumId w:val="13"/>
-  </w:num>
-  <w:num w:numId="14">
-    <w:abstractNumId w:val="7"/>
+  <w:num w:numId="16">
+    <w:abstractNumId w:val="0"/>
   </w:num>
 </w:numbering>
 </file>
@@ -2952,6 +5063,30 @@
       <w:szCs w:val="28"/>
     </w:rPr>
   </w:style>
+  <w:style w:type="paragraph" w:styleId="Titre2">
+    <w:name w:val="heading 2"/>
+    <w:basedOn w:val="Normal"/>
+    <w:next w:val="Normal"/>
+    <w:link w:val="Titre2Car"/>
+    <w:uiPriority w:val="9"/>
+    <w:unhideWhenUsed/>
+    <w:qFormat/>
+    <w:rsid w:val="00661BF4"/>
+    <w:pPr>
+      <w:keepNext/>
+      <w:keepLines/>
+      <w:spacing w:before="200" w:after="0"/>
+      <w:outlineLvl w:val="1"/>
+    </w:pPr>
+    <w:rPr>
+      <w:rFonts w:asciiTheme="majorHAnsi" w:eastAsiaTheme="majorEastAsia" w:hAnsiTheme="majorHAnsi" w:cstheme="majorBidi"/>
+      <w:b/>
+      <w:bCs/>
+      <w:color w:val="4F81BD" w:themeColor="accent1"/>
+      <w:sz w:val="26"/>
+      <w:szCs w:val="26"/>
+    </w:rPr>
+  </w:style>
   <w:style w:type="character" w:default="1" w:styleId="Policepardfaut">
     <w:name w:val="Default Paragraph Font"/>
     <w:uiPriority w:val="1"/>
@@ -3249,9 +5384,13 @@
     <w:autoRedefine/>
     <w:uiPriority w:val="39"/>
     <w:unhideWhenUsed/>
-    <w:rsid w:val="007639BB"/>
+    <w:rsid w:val="0085135C"/>
     <w:pPr>
-      <w:spacing w:after="0"/>
+      <w:tabs>
+        <w:tab w:val="left" w:pos="400"/>
+        <w:tab w:val="right" w:pos="9062"/>
+      </w:tabs>
+      <w:spacing w:after="0" w:line="480" w:lineRule="auto"/>
     </w:pPr>
     <w:rPr>
       <w:b/>
@@ -3356,6 +5495,60 @@
       <w:ind w:left="720"/>
       <w:contextualSpacing/>
     </w:pPr>
+  </w:style>
+  <w:style w:type="paragraph" w:styleId="Sous-titre">
+    <w:name w:val="Subtitle"/>
+    <w:basedOn w:val="Normal"/>
+    <w:next w:val="Normal"/>
+    <w:link w:val="Sous-titreCar"/>
+    <w:uiPriority w:val="11"/>
+    <w:qFormat/>
+    <w:rsid w:val="00806633"/>
+    <w:pPr>
+      <w:numPr>
+        <w:ilvl w:val="1"/>
+      </w:numPr>
+    </w:pPr>
+    <w:rPr>
+      <w:rFonts w:asciiTheme="majorHAnsi" w:eastAsiaTheme="majorEastAsia" w:hAnsiTheme="majorHAnsi" w:cstheme="majorBidi"/>
+      <w:i/>
+      <w:iCs/>
+      <w:color w:val="4F81BD" w:themeColor="accent1"/>
+      <w:spacing w:val="15"/>
+      <w:sz w:val="24"/>
+      <w:szCs w:val="24"/>
+    </w:rPr>
+  </w:style>
+  <w:style w:type="character" w:customStyle="1" w:styleId="Sous-titreCar">
+    <w:name w:val="Sous-titre Car"/>
+    <w:basedOn w:val="Policepardfaut"/>
+    <w:link w:val="Sous-titre"/>
+    <w:uiPriority w:val="11"/>
+    <w:rsid w:val="00806633"/>
+    <w:rPr>
+      <w:rFonts w:asciiTheme="majorHAnsi" w:eastAsiaTheme="majorEastAsia" w:hAnsiTheme="majorHAnsi" w:cstheme="majorBidi"/>
+      <w:i/>
+      <w:iCs/>
+      <w:color w:val="4F81BD" w:themeColor="accent1"/>
+      <w:spacing w:val="15"/>
+      <w:sz w:val="24"/>
+      <w:szCs w:val="24"/>
+    </w:rPr>
+  </w:style>
+  <w:style w:type="character" w:customStyle="1" w:styleId="Titre2Car">
+    <w:name w:val="Titre 2 Car"/>
+    <w:basedOn w:val="Policepardfaut"/>
+    <w:link w:val="Titre2"/>
+    <w:uiPriority w:val="9"/>
+    <w:rsid w:val="00661BF4"/>
+    <w:rPr>
+      <w:rFonts w:asciiTheme="majorHAnsi" w:eastAsiaTheme="majorEastAsia" w:hAnsiTheme="majorHAnsi" w:cstheme="majorBidi"/>
+      <w:b/>
+      <w:bCs/>
+      <w:color w:val="4F81BD" w:themeColor="accent1"/>
+      <w:sz w:val="26"/>
+      <w:szCs w:val="26"/>
+    </w:rPr>
   </w:style>
 </w:styles>
 </file>
@@ -3543,6 +5736,30 @@
       <w:szCs w:val="28"/>
     </w:rPr>
   </w:style>
+  <w:style w:type="paragraph" w:styleId="Titre2">
+    <w:name w:val="heading 2"/>
+    <w:basedOn w:val="Normal"/>
+    <w:next w:val="Normal"/>
+    <w:link w:val="Titre2Car"/>
+    <w:uiPriority w:val="9"/>
+    <w:unhideWhenUsed/>
+    <w:qFormat/>
+    <w:rsid w:val="00661BF4"/>
+    <w:pPr>
+      <w:keepNext/>
+      <w:keepLines/>
+      <w:spacing w:before="200" w:after="0"/>
+      <w:outlineLvl w:val="1"/>
+    </w:pPr>
+    <w:rPr>
+      <w:rFonts w:asciiTheme="majorHAnsi" w:eastAsiaTheme="majorEastAsia" w:hAnsiTheme="majorHAnsi" w:cstheme="majorBidi"/>
+      <w:b/>
+      <w:bCs/>
+      <w:color w:val="4F81BD" w:themeColor="accent1"/>
+      <w:sz w:val="26"/>
+      <w:szCs w:val="26"/>
+    </w:rPr>
+  </w:style>
   <w:style w:type="character" w:default="1" w:styleId="Policepardfaut">
     <w:name w:val="Default Paragraph Font"/>
     <w:uiPriority w:val="1"/>
@@ -3840,9 +6057,13 @@
     <w:autoRedefine/>
     <w:uiPriority w:val="39"/>
     <w:unhideWhenUsed/>
-    <w:rsid w:val="007639BB"/>
+    <w:rsid w:val="0085135C"/>
     <w:pPr>
-      <w:spacing w:after="0"/>
+      <w:tabs>
+        <w:tab w:val="left" w:pos="400"/>
+        <w:tab w:val="right" w:pos="9062"/>
+      </w:tabs>
+      <w:spacing w:after="0" w:line="480" w:lineRule="auto"/>
     </w:pPr>
     <w:rPr>
       <w:b/>
@@ -3947,6 +6168,60 @@
       <w:ind w:left="720"/>
       <w:contextualSpacing/>
     </w:pPr>
+  </w:style>
+  <w:style w:type="paragraph" w:styleId="Sous-titre">
+    <w:name w:val="Subtitle"/>
+    <w:basedOn w:val="Normal"/>
+    <w:next w:val="Normal"/>
+    <w:link w:val="Sous-titreCar"/>
+    <w:uiPriority w:val="11"/>
+    <w:qFormat/>
+    <w:rsid w:val="00806633"/>
+    <w:pPr>
+      <w:numPr>
+        <w:ilvl w:val="1"/>
+      </w:numPr>
+    </w:pPr>
+    <w:rPr>
+      <w:rFonts w:asciiTheme="majorHAnsi" w:eastAsiaTheme="majorEastAsia" w:hAnsiTheme="majorHAnsi" w:cstheme="majorBidi"/>
+      <w:i/>
+      <w:iCs/>
+      <w:color w:val="4F81BD" w:themeColor="accent1"/>
+      <w:spacing w:val="15"/>
+      <w:sz w:val="24"/>
+      <w:szCs w:val="24"/>
+    </w:rPr>
+  </w:style>
+  <w:style w:type="character" w:customStyle="1" w:styleId="Sous-titreCar">
+    <w:name w:val="Sous-titre Car"/>
+    <w:basedOn w:val="Policepardfaut"/>
+    <w:link w:val="Sous-titre"/>
+    <w:uiPriority w:val="11"/>
+    <w:rsid w:val="00806633"/>
+    <w:rPr>
+      <w:rFonts w:asciiTheme="majorHAnsi" w:eastAsiaTheme="majorEastAsia" w:hAnsiTheme="majorHAnsi" w:cstheme="majorBidi"/>
+      <w:i/>
+      <w:iCs/>
+      <w:color w:val="4F81BD" w:themeColor="accent1"/>
+      <w:spacing w:val="15"/>
+      <w:sz w:val="24"/>
+      <w:szCs w:val="24"/>
+    </w:rPr>
+  </w:style>
+  <w:style w:type="character" w:customStyle="1" w:styleId="Titre2Car">
+    <w:name w:val="Titre 2 Car"/>
+    <w:basedOn w:val="Policepardfaut"/>
+    <w:link w:val="Titre2"/>
+    <w:uiPriority w:val="9"/>
+    <w:rsid w:val="00661BF4"/>
+    <w:rPr>
+      <w:rFonts w:asciiTheme="majorHAnsi" w:eastAsiaTheme="majorEastAsia" w:hAnsiTheme="majorHAnsi" w:cstheme="majorBidi"/>
+      <w:b/>
+      <w:bCs/>
+      <w:color w:val="4F81BD" w:themeColor="accent1"/>
+      <w:sz w:val="26"/>
+      <w:szCs w:val="26"/>
+    </w:rPr>
   </w:style>
 </w:styles>
 </file>
@@ -4241,7 +6516,7 @@
 </file>
 
 <file path=customXml/itemProps1.xml><?xml version="1.0" encoding="utf-8"?>
-<ds:datastoreItem xmlns:ds="http://schemas.openxmlformats.org/officeDocument/2006/customXml" ds:itemID="{9378174E-E511-4A24-860E-71F1A6DE64F7}">
+<ds:datastoreItem xmlns:ds="http://schemas.openxmlformats.org/officeDocument/2006/customXml" ds:itemID="{07017430-57BD-4983-9D83-7FEA8F5F1E39}">
   <ds:schemaRefs>
     <ds:schemaRef ds:uri="http://schemas.openxmlformats.org/officeDocument/2006/bibliography"/>
   </ds:schemaRefs>

</xml_diff>

<commit_message>
ajout rapport version final
</commit_message>
<xml_diff>
--- a/[Option Résolution des problèmes Backtrack]Rapport_FARDILHA_PILLIE.docx
+++ b/[Option Résolution des problèmes Backtrack]Rapport_FARDILHA_PILLIE.docx
@@ -704,8 +704,6 @@
           </w:rPr>
           <w:t>Arc-consistency</w:t>
         </w:r>
-        <w:bookmarkStart w:id="0" w:name="_GoBack"/>
-        <w:bookmarkEnd w:id="0"/>
         <w:r>
           <w:rPr>
             <w:noProof/>
@@ -1334,8 +1332,8 @@
           <w:szCs w:val="24"/>
         </w:rPr>
       </w:pPr>
-      <w:bookmarkStart w:id="1" w:name="_Toc388479830"/>
-      <w:bookmarkStart w:id="2" w:name="_Toc388516134"/>
+      <w:bookmarkStart w:id="0" w:name="_Toc388479830"/>
+      <w:bookmarkStart w:id="1" w:name="_Toc388516134"/>
       <w:r>
         <w:rPr>
           <w:i w:val="0"/>
@@ -1345,8 +1343,8 @@
         <w:lastRenderedPageBreak/>
         <w:t>Introduction</w:t>
       </w:r>
+      <w:bookmarkEnd w:id="0"/>
       <w:bookmarkEnd w:id="1"/>
-      <w:bookmarkEnd w:id="2"/>
     </w:p>
     <w:p>
       <w:pPr>
@@ -1396,8 +1394,8 @@
           <w:szCs w:val="24"/>
         </w:rPr>
       </w:pPr>
-      <w:bookmarkStart w:id="3" w:name="_Toc388479831"/>
-      <w:bookmarkStart w:id="4" w:name="_Toc388516135"/>
+      <w:bookmarkStart w:id="2" w:name="_Toc388479831"/>
+      <w:bookmarkStart w:id="3" w:name="_Toc388516135"/>
       <w:r>
         <w:rPr>
           <w:i w:val="0"/>
@@ -1406,8 +1404,8 @@
         </w:rPr>
         <w:t>I – Structure du projet</w:t>
       </w:r>
+      <w:bookmarkEnd w:id="2"/>
       <w:bookmarkEnd w:id="3"/>
-      <w:bookmarkEnd w:id="4"/>
     </w:p>
     <w:p>
       <w:r>
@@ -1580,8 +1578,8 @@
           <w:szCs w:val="24"/>
         </w:rPr>
       </w:pPr>
-      <w:bookmarkStart w:id="5" w:name="_Toc388479832"/>
-      <w:bookmarkStart w:id="6" w:name="_Toc388516136"/>
+      <w:bookmarkStart w:id="4" w:name="_Toc388479832"/>
+      <w:bookmarkStart w:id="5" w:name="_Toc388516136"/>
       <w:r>
         <w:rPr>
           <w:i w:val="0"/>
@@ -1590,8 +1588,8 @@
         </w:rPr>
         <w:t>II – Présentation de l’application</w:t>
       </w:r>
+      <w:bookmarkEnd w:id="4"/>
       <w:bookmarkEnd w:id="5"/>
-      <w:bookmarkEnd w:id="6"/>
     </w:p>
     <w:p>
       <w:r>
@@ -2197,8 +2195,8 @@
           <w:szCs w:val="24"/>
         </w:rPr>
       </w:pPr>
-      <w:bookmarkStart w:id="7" w:name="_Toc388479833"/>
-      <w:bookmarkStart w:id="8" w:name="_Toc388516137"/>
+      <w:bookmarkStart w:id="6" w:name="_Toc388479833"/>
+      <w:bookmarkStart w:id="7" w:name="_Toc388516137"/>
       <w:r>
         <w:rPr>
           <w:i w:val="0"/>
@@ -2207,8 +2205,8 @@
         </w:rPr>
         <w:t>III – Algorithme de résolution</w:t>
       </w:r>
+      <w:bookmarkEnd w:id="6"/>
       <w:bookmarkEnd w:id="7"/>
-      <w:bookmarkEnd w:id="8"/>
     </w:p>
     <w:p>
       <w:pPr>
@@ -2225,7 +2223,7 @@
           <w:u w:val="single"/>
         </w:rPr>
       </w:pPr>
-      <w:bookmarkStart w:id="9" w:name="_Toc388516138"/>
+      <w:bookmarkStart w:id="8" w:name="_Toc388516138"/>
       <w:r>
         <w:rPr>
           <w:color w:val="943634" w:themeColor="accent2" w:themeShade="BF"/>
@@ -2244,7 +2242,7 @@
         </w:rPr>
         <w:t>consistency</w:t>
       </w:r>
-      <w:bookmarkEnd w:id="9"/>
+      <w:bookmarkEnd w:id="8"/>
     </w:p>
     <w:p>
       <w:pPr>
@@ -2354,7 +2352,7 @@
           <w:u w:val="single"/>
         </w:rPr>
       </w:pPr>
-      <w:bookmarkStart w:id="10" w:name="_Toc388516139"/>
+      <w:bookmarkStart w:id="9" w:name="_Toc388516139"/>
       <w:r>
         <w:rPr>
           <w:color w:val="943634" w:themeColor="accent2" w:themeShade="BF"/>
@@ -2364,7 +2362,7 @@
         </w:rPr>
         <w:t>solver:</w:t>
       </w:r>
-      <w:bookmarkEnd w:id="10"/>
+      <w:bookmarkEnd w:id="9"/>
     </w:p>
     <w:p>
       <w:pPr>
@@ -2521,7 +2519,7 @@
           <w:u w:val="single"/>
         </w:rPr>
       </w:pPr>
-      <w:bookmarkStart w:id="11" w:name="_Toc388516140"/>
+      <w:bookmarkStart w:id="10" w:name="_Toc388516140"/>
       <w:r>
         <w:rPr>
           <w:color w:val="943634" w:themeColor="accent2" w:themeShade="BF"/>
@@ -2531,7 +2529,7 @@
         </w:rPr>
         <w:t>forward checking:</w:t>
       </w:r>
-      <w:bookmarkEnd w:id="11"/>
+      <w:bookmarkEnd w:id="10"/>
     </w:p>
     <w:p>
       <w:pPr>
@@ -2619,7 +2617,7 @@
           <w:u w:val="single"/>
         </w:rPr>
       </w:pPr>
-      <w:bookmarkStart w:id="12" w:name="_Toc388516141"/>
+      <w:bookmarkStart w:id="11" w:name="_Toc388516141"/>
       <w:r>
         <w:rPr>
           <w:color w:val="943634" w:themeColor="accent2" w:themeShade="BF"/>
@@ -2629,7 +2627,7 @@
         </w:rPr>
         <w:t>Test &amp; Generate :</w:t>
       </w:r>
-      <w:bookmarkEnd w:id="12"/>
+      <w:bookmarkEnd w:id="11"/>
     </w:p>
     <w:p>
       <w:pPr>
@@ -2643,6 +2641,36 @@
       <w:r>
         <w:t>On parcourt toutes les contraintes, et on ne test que celles qui ont leurs deux variables instancié.</w:t>
       </w:r>
+    </w:p>
+    <w:p>
+      <w:pPr>
+        <w:spacing w:after="0"/>
+      </w:pPr>
+    </w:p>
+    <w:p>
+      <w:pPr>
+        <w:spacing w:after="0"/>
+      </w:pPr>
+    </w:p>
+    <w:p>
+      <w:pPr>
+        <w:spacing w:after="0"/>
+      </w:pPr>
+    </w:p>
+    <w:p>
+      <w:pPr>
+        <w:spacing w:after="0"/>
+      </w:pPr>
+    </w:p>
+    <w:p>
+      <w:pPr>
+        <w:spacing w:after="0"/>
+      </w:pPr>
+    </w:p>
+    <w:p>
+      <w:pPr>
+        <w:spacing w:after="0"/>
+      </w:pPr>
     </w:p>
     <w:p>
       <w:pPr>
@@ -2663,55 +2691,200 @@
           <w:szCs w:val="24"/>
         </w:rPr>
       </w:pPr>
-      <w:bookmarkStart w:id="13" w:name="_Toc388479834"/>
-      <w:bookmarkStart w:id="14" w:name="_Toc388516142"/>
+      <w:bookmarkStart w:id="12" w:name="_Toc388479834"/>
+      <w:bookmarkStart w:id="13" w:name="_Toc388516142"/>
       <w:r>
         <w:rPr>
           <w:i w:val="0"/>
           <w:sz w:val="24"/>
           <w:szCs w:val="24"/>
         </w:rPr>
-        <w:t>IV – Résultats &amp; performances</w:t>
-      </w:r>
-      <w:bookmarkEnd w:id="13"/>
-      <w:bookmarkEnd w:id="14"/>
+        <w:t xml:space="preserve">IV – </w:t>
+      </w:r>
       <w:r>
         <w:rPr>
           <w:i w:val="0"/>
           <w:sz w:val="24"/>
           <w:szCs w:val="24"/>
         </w:rPr>
-        <w:t xml:space="preserve"> </w:t>
-      </w:r>
-    </w:p>
-    <w:p>
-      <w:pPr>
-        <w:spacing w:after="0"/>
-      </w:pPr>
-    </w:p>
-    <w:p>
-      <w:pPr>
-        <w:spacing w:after="0"/>
-      </w:pPr>
-    </w:p>
-    <w:p>
-      <w:pPr>
-        <w:pStyle w:val="Citationintense"/>
-        <w:ind w:left="567"/>
+        <w:t>Statistiques des r</w:t>
+      </w:r>
+      <w:r>
         <w:rPr>
           <w:i w:val="0"/>
           <w:sz w:val="24"/>
           <w:szCs w:val="24"/>
         </w:rPr>
-      </w:pPr>
-      <w:bookmarkStart w:id="15" w:name="_Toc388516143"/>
+        <w:t>ésultats &amp;</w:t>
+      </w:r>
       <w:r>
         <w:rPr>
           <w:i w:val="0"/>
           <w:sz w:val="24"/>
           <w:szCs w:val="24"/>
         </w:rPr>
-        <w:lastRenderedPageBreak/>
+        <w:t xml:space="preserve"> des</w:t>
+      </w:r>
+      <w:r>
+        <w:rPr>
+          <w:i w:val="0"/>
+          <w:sz w:val="24"/>
+          <w:szCs w:val="24"/>
+        </w:rPr>
+        <w:t xml:space="preserve"> performances</w:t>
+      </w:r>
+      <w:bookmarkEnd w:id="12"/>
+      <w:bookmarkEnd w:id="13"/>
+      <w:r>
+        <w:rPr>
+          <w:i w:val="0"/>
+          <w:sz w:val="24"/>
+          <w:szCs w:val="24"/>
+        </w:rPr>
+        <w:t xml:space="preserve"> </w:t>
+      </w:r>
+    </w:p>
+    <w:p>
+      <w:pPr>
+        <w:spacing w:after="0"/>
+      </w:pPr>
+    </w:p>
+    <w:p>
+      <w:pPr>
+        <w:spacing w:after="0"/>
+      </w:pPr>
+      <w:r>
+        <w:t xml:space="preserve">Les statistiques sur les problèmes que nous avons générés aléatoirement ne sont pas suffisamment dispersées pour justifier l’utilité de l’utilisation d’un graphe. En effet, lorsque nous comptons le nombre de </w:t>
+      </w:r>
+      <w:r>
+        <w:t>nœud</w:t>
+      </w:r>
+      <w:r>
+        <w:t xml:space="preserve"> parcouru pendant l’utilisation des algorithmes de</w:t>
+      </w:r>
+      <w:r>
+        <w:t> « </w:t>
+      </w:r>
+      <w:r>
+        <w:t>forward checking</w:t>
+      </w:r>
+      <w:r>
+        <w:t> »</w:t>
+      </w:r>
+      <w:r>
+        <w:t xml:space="preserve"> avec ou sans </w:t>
+      </w:r>
+      <w:r>
+        <w:t>« </w:t>
+      </w:r>
+      <w:r>
+        <w:t>arc consistency</w:t>
+      </w:r>
+      <w:r>
+        <w:t> »</w:t>
+      </w:r>
+      <w:r>
+        <w:t xml:space="preserve"> et de </w:t>
+      </w:r>
+      <w:r>
+        <w:t>« </w:t>
+      </w:r>
+      <w:r>
+        <w:t>test and generate</w:t>
+      </w:r>
+      <w:r>
+        <w:t> »</w:t>
+      </w:r>
+      <w:r>
+        <w:t xml:space="preserve"> avec </w:t>
+      </w:r>
+      <w:r>
+        <w:t>« </w:t>
+      </w:r>
+      <w:r>
+        <w:t>arc consistency</w:t>
+      </w:r>
+      <w:r>
+        <w:t> »</w:t>
+      </w:r>
+      <w:r>
+        <w:t xml:space="preserve">, le nombre de </w:t>
+      </w:r>
+      <w:r>
+        <w:t>nœud</w:t>
+      </w:r>
+      <w:r>
+        <w:t xml:space="preserve"> parcouru est sensiblement égale aux nombres de variable que comporte le problème. En effet suivant le problème généré avec une même configuration, le nombre de </w:t>
+      </w:r>
+      <w:r>
+        <w:t>nœud</w:t>
+      </w:r>
+      <w:r>
+        <w:t xml:space="preserve"> parcouru varie rarement au-dessus du nombre de variable que comporte le problème. Et ceci jusqu’a un grand nombre de variable. Seul l’algorithme </w:t>
+      </w:r>
+      <w:r>
+        <w:t>« </w:t>
+      </w:r>
+      <w:r>
+        <w:t>test and generate</w:t>
+      </w:r>
+      <w:r>
+        <w:t> »</w:t>
+      </w:r>
+      <w:r>
+        <w:t xml:space="preserve"> sans </w:t>
+      </w:r>
+      <w:r>
+        <w:t>« </w:t>
+      </w:r>
+      <w:r>
+        <w:t>arc consistency</w:t>
+      </w:r>
+      <w:r>
+        <w:t> »</w:t>
+      </w:r>
+      <w:r>
+        <w:t xml:space="preserve"> nous donnes des résultats totalement différent, mais le nombre de </w:t>
+      </w:r>
+      <w:r>
+        <w:t>nœud</w:t>
+      </w:r>
+      <w:r>
+        <w:t xml:space="preserve"> parcours dépend totalement de la génération du problème et n’est donc pas très représentative.</w:t>
+      </w:r>
+      <w:bookmarkStart w:id="14" w:name="_GoBack"/>
+      <w:bookmarkEnd w:id="14"/>
+    </w:p>
+    <w:p>
+      <w:pPr>
+        <w:spacing w:after="0"/>
+      </w:pPr>
+      <w:r>
+        <w:t xml:space="preserve">En termes de temps d’exécutions, nous avons observé qu’il augmente en fonction du nombre du nombre de variable. </w:t>
+      </w:r>
+    </w:p>
+    <w:p>
+      <w:pPr>
+        <w:spacing w:after="0"/>
+      </w:pPr>
+    </w:p>
+    <w:p>
+      <w:pPr>
+        <w:pStyle w:val="Citationintense"/>
+        <w:ind w:left="567"/>
+        <w:rPr>
+          <w:i w:val="0"/>
+          <w:sz w:val="24"/>
+          <w:szCs w:val="24"/>
+        </w:rPr>
+      </w:pPr>
+      <w:bookmarkStart w:id="15" w:name="_Toc388516143"/>
+      <w:r>
+        <w:rPr>
+          <w:i w:val="0"/>
+          <w:sz w:val="24"/>
+          <w:szCs w:val="24"/>
+        </w:rPr>
         <w:t>V – Extensions</w:t>
       </w:r>
       <w:bookmarkEnd w:id="15"/>
@@ -6516,7 +6689,7 @@
 </file>
 
 <file path=customXml/itemProps1.xml><?xml version="1.0" encoding="utf-8"?>
-<ds:datastoreItem xmlns:ds="http://schemas.openxmlformats.org/officeDocument/2006/customXml" ds:itemID="{07017430-57BD-4983-9D83-7FEA8F5F1E39}">
+<ds:datastoreItem xmlns:ds="http://schemas.openxmlformats.org/officeDocument/2006/customXml" ds:itemID="{97B0A139-AB92-4646-BD55-CF256921B681}">
   <ds:schemaRefs>
     <ds:schemaRef ds:uri="http://schemas.openxmlformats.org/officeDocument/2006/bibliography"/>
   </ds:schemaRefs>

</xml_diff>